<commit_message>
Added logo to the footer and made some minor changes.
</commit_message>
<xml_diff>
--- a/src/Documentation/developer note.docx
+++ b/src/Documentation/developer note.docx
@@ -162,6 +162,7 @@
                                     <w:dataBinding w:prefixMappings="xmlns:ns0='http://purl.org/dc/elements/1.1/' xmlns:ns1='http://schemas.openxmlformats.org/package/2006/metadata/core-properties' " w:xpath="/ns1:coreProperties[1]/ns0:subject[1]" w:storeItemID="{6C3C8BC8-F283-45AE-878A-BAB7291924A1}"/>
                                     <w:text/>
                                   </w:sdtPr>
+                                  <w:sdtEndPr/>
                                   <w:sdtContent>
                                     <w:r>
                                       <w:rPr>
@@ -286,6 +287,7 @@
                               <w:dataBinding w:prefixMappings="xmlns:ns0='http://purl.org/dc/elements/1.1/' xmlns:ns1='http://schemas.openxmlformats.org/package/2006/metadata/core-properties' " w:xpath="/ns1:coreProperties[1]/ns0:subject[1]" w:storeItemID="{6C3C8BC8-F283-45AE-878A-BAB7291924A1}"/>
                               <w:text/>
                             </w:sdtPr>
+                            <w:sdtEndPr/>
                             <w:sdtContent>
                               <w:r>
                                 <w:rPr>
@@ -918,15 +920,7 @@
                                     <w:sz w:val="36"/>
                                     <w:szCs w:val="36"/>
                                   </w:rPr>
-                                  <w:t>Blueberry Pi</w:t>
-                                </w:r>
-                                <w:r>
-                                  <w:rPr>
-                                    <w:color w:val="4472C4" w:themeColor="accent1"/>
-                                    <w:sz w:val="36"/>
-                                    <w:szCs w:val="36"/>
-                                  </w:rPr>
-                                  <w:t xml:space="preserve"> </w:t>
+                                  <w:t xml:space="preserve">Blueberry Pi </w:t>
                                 </w:r>
                               </w:p>
                               <w:p>
@@ -999,15 +993,7 @@
                               <w:sz w:val="36"/>
                               <w:szCs w:val="36"/>
                             </w:rPr>
-                            <w:t>Blueberry Pi</w:t>
-                          </w:r>
-                          <w:r>
-                            <w:rPr>
-                              <w:color w:val="4472C4" w:themeColor="accent1"/>
-                              <w:sz w:val="36"/>
-                              <w:szCs w:val="36"/>
-                            </w:rPr>
-                            <w:t xml:space="preserve"> </w:t>
+                            <w:t xml:space="preserve">Blueberry Pi </w:t>
                           </w:r>
                         </w:p>
                         <w:p>
@@ -2080,7 +2066,12 @@
       </w:pPr>
     </w:p>
     <w:sectPr>
-      <w:footerReference w:type="default" r:id="rId5"/>
+      <w:headerReference w:type="even" r:id="rId7"/>
+      <w:headerReference w:type="default" r:id="rId8"/>
+      <w:footerReference w:type="even" r:id="rId9"/>
+      <w:footerReference w:type="default" r:id="rId10"/>
+      <w:headerReference w:type="first" r:id="rId11"/>
+      <w:footerReference w:type="first" r:id="rId12"/>
       <w:pgSz w:w="12240" w:h="15840"/>
       <w:pgMar w:top="1440" w:right="1440" w:bottom="1440" w:left="1440" w:header="720" w:footer="720" w:gutter="0"/>
       <w:pgNumType w:start="0"/>
@@ -2092,7 +2083,42 @@
 </w:document>
 </file>
 
+<file path=word/endnotes.xml><?xml version="1.0" encoding="utf-8"?>
+<w:endnotes xmlns:wpc="http://schemas.microsoft.com/office/word/2010/wordprocessingCanvas" xmlns:cx="http://schemas.microsoft.com/office/drawing/2014/chartex" xmlns:cx1="http://schemas.microsoft.com/office/drawing/2015/9/8/chartex" xmlns:cx2="http://schemas.microsoft.com/office/drawing/2015/10/21/chartex" xmlns:cx3="http://schemas.microsoft.com/office/drawing/2016/5/9/chartex" xmlns:cx4="http://schemas.microsoft.com/office/drawing/2016/5/10/chartex" xmlns:cx5="http://schemas.microsoft.com/office/drawing/2016/5/11/chartex" xmlns:cx6="http://schemas.microsoft.com/office/drawing/2016/5/12/chartex" xmlns:cx7="http://schemas.microsoft.com/office/drawing/2016/5/13/chartex" xmlns:cx8="http://schemas.microsoft.com/office/drawing/2016/5/14/chartex" xmlns:mc="http://schemas.openxmlformats.org/markup-compatibility/2006" xmlns:aink="http://schemas.microsoft.com/office/drawing/2016/ink" xmlns:am3d="http://schemas.microsoft.com/office/drawing/2017/model3d" xmlns:o="urn:schemas-microsoft-com:office:office" xmlns:r="http://schemas.openxmlformats.org/officeDocument/2006/relationships" xmlns:m="http://schemas.openxmlformats.org/officeDocument/2006/math" xmlns:v="urn:schemas-microsoft-com:vml" xmlns:wp14="http://schemas.microsoft.com/office/word/2010/wordprocessingDrawing" xmlns:wp="http://schemas.openxmlformats.org/drawingml/2006/wordprocessingDrawing" xmlns:w10="urn:schemas-microsoft-com:office:word" xmlns:w="http://schemas.openxmlformats.org/wordprocessingml/2006/main" xmlns:w14="http://schemas.microsoft.com/office/word/2010/wordml" xmlns:w15="http://schemas.microsoft.com/office/word/2012/wordml" xmlns:w16cex="http://schemas.microsoft.com/office/word/2018/wordml/cex" xmlns:w16cid="http://schemas.microsoft.com/office/word/2016/wordml/cid" xmlns:w16="http://schemas.microsoft.com/office/word/2018/wordml" xmlns:w16se="http://schemas.microsoft.com/office/word/2015/wordml/symex" xmlns:wpg="http://schemas.microsoft.com/office/word/2010/wordprocessingGroup" xmlns:wpi="http://schemas.microsoft.com/office/word/2010/wordprocessingInk" xmlns:wne="http://schemas.microsoft.com/office/word/2006/wordml" xmlns:wps="http://schemas.microsoft.com/office/word/2010/wordprocessingShape" mc:Ignorable="w14 w15 w16se w16cid w16 w16cex wp14">
+  <w:endnote w:type="separator" w:id="-1">
+    <w:p>
+      <w:pPr>
+        <w:spacing w:after="0" w:line="240" w:lineRule="auto"/>
+      </w:pPr>
+      <w:r>
+        <w:separator/>
+      </w:r>
+    </w:p>
+  </w:endnote>
+  <w:endnote w:type="continuationSeparator" w:id="0">
+    <w:p>
+      <w:pPr>
+        <w:spacing w:after="0" w:line="240" w:lineRule="auto"/>
+      </w:pPr>
+      <w:r>
+        <w:continuationSeparator/>
+      </w:r>
+    </w:p>
+  </w:endnote>
+</w:endnotes>
+</file>
+
 <file path=word/footer1.xml><?xml version="1.0" encoding="utf-8"?>
+<w:ftr xmlns:wpc="http://schemas.microsoft.com/office/word/2010/wordprocessingCanvas" xmlns:cx="http://schemas.microsoft.com/office/drawing/2014/chartex" xmlns:cx1="http://schemas.microsoft.com/office/drawing/2015/9/8/chartex" xmlns:cx2="http://schemas.microsoft.com/office/drawing/2015/10/21/chartex" xmlns:cx3="http://schemas.microsoft.com/office/drawing/2016/5/9/chartex" xmlns:cx4="http://schemas.microsoft.com/office/drawing/2016/5/10/chartex" xmlns:cx5="http://schemas.microsoft.com/office/drawing/2016/5/11/chartex" xmlns:cx6="http://schemas.microsoft.com/office/drawing/2016/5/12/chartex" xmlns:cx7="http://schemas.microsoft.com/office/drawing/2016/5/13/chartex" xmlns:cx8="http://schemas.microsoft.com/office/drawing/2016/5/14/chartex" xmlns:mc="http://schemas.openxmlformats.org/markup-compatibility/2006" xmlns:aink="http://schemas.microsoft.com/office/drawing/2016/ink" xmlns:am3d="http://schemas.microsoft.com/office/drawing/2017/model3d" xmlns:o="urn:schemas-microsoft-com:office:office" xmlns:r="http://schemas.openxmlformats.org/officeDocument/2006/relationships" xmlns:m="http://schemas.openxmlformats.org/officeDocument/2006/math" xmlns:v="urn:schemas-microsoft-com:vml" xmlns:wp14="http://schemas.microsoft.com/office/word/2010/wordprocessingDrawing" xmlns:wp="http://schemas.openxmlformats.org/drawingml/2006/wordprocessingDrawing" xmlns:w10="urn:schemas-microsoft-com:office:word" xmlns:w="http://schemas.openxmlformats.org/wordprocessingml/2006/main" xmlns:w14="http://schemas.microsoft.com/office/word/2010/wordml" xmlns:w15="http://schemas.microsoft.com/office/word/2012/wordml" xmlns:w16cex="http://schemas.microsoft.com/office/word/2018/wordml/cex" xmlns:w16cid="http://schemas.microsoft.com/office/word/2016/wordml/cid" xmlns:w16="http://schemas.microsoft.com/office/word/2018/wordml" xmlns:w16se="http://schemas.microsoft.com/office/word/2015/wordml/symex" xmlns:wpg="http://schemas.microsoft.com/office/word/2010/wordprocessingGroup" xmlns:wpi="http://schemas.microsoft.com/office/word/2010/wordprocessingInk" xmlns:wne="http://schemas.microsoft.com/office/word/2006/wordml" xmlns:wps="http://schemas.microsoft.com/office/word/2010/wordprocessingShape" mc:Ignorable="w14 w15 w16se w16cid w16 w16cex wp14">
+  <w:p>
+    <w:pPr>
+      <w:pStyle w:val="Footer"/>
+    </w:pPr>
+  </w:p>
+</w:ftr>
+</file>
+
+<file path=word/footer2.xml><?xml version="1.0" encoding="utf-8"?>
 <w:ftr xmlns:wpc="http://schemas.microsoft.com/office/word/2010/wordprocessingCanvas" xmlns:cx="http://schemas.microsoft.com/office/drawing/2014/chartex" xmlns:cx1="http://schemas.microsoft.com/office/drawing/2015/9/8/chartex" xmlns:cx2="http://schemas.microsoft.com/office/drawing/2015/10/21/chartex" xmlns:cx3="http://schemas.microsoft.com/office/drawing/2016/5/9/chartex" xmlns:cx4="http://schemas.microsoft.com/office/drawing/2016/5/10/chartex" xmlns:cx5="http://schemas.microsoft.com/office/drawing/2016/5/11/chartex" xmlns:cx6="http://schemas.microsoft.com/office/drawing/2016/5/12/chartex" xmlns:cx7="http://schemas.microsoft.com/office/drawing/2016/5/13/chartex" xmlns:cx8="http://schemas.microsoft.com/office/drawing/2016/5/14/chartex" xmlns:mc="http://schemas.openxmlformats.org/markup-compatibility/2006" xmlns:aink="http://schemas.microsoft.com/office/drawing/2016/ink" xmlns:am3d="http://schemas.microsoft.com/office/drawing/2017/model3d" xmlns:o="urn:schemas-microsoft-com:office:office" xmlns:r="http://schemas.openxmlformats.org/officeDocument/2006/relationships" xmlns:m="http://schemas.openxmlformats.org/officeDocument/2006/math" xmlns:v="urn:schemas-microsoft-com:vml" xmlns:wp14="http://schemas.microsoft.com/office/word/2010/wordprocessingDrawing" xmlns:wp="http://schemas.openxmlformats.org/drawingml/2006/wordprocessingDrawing" xmlns:w10="urn:schemas-microsoft-com:office:word" xmlns:w="http://schemas.openxmlformats.org/wordprocessingml/2006/main" xmlns:w14="http://schemas.microsoft.com/office/word/2010/wordml" xmlns:w15="http://schemas.microsoft.com/office/word/2012/wordml" xmlns:w16cex="http://schemas.microsoft.com/office/word/2018/wordml/cex" xmlns:w16cid="http://schemas.microsoft.com/office/word/2016/wordml/cid" xmlns:w16="http://schemas.microsoft.com/office/word/2018/wordml" xmlns:w16se="http://schemas.microsoft.com/office/word/2015/wordml/symex" xmlns:wpg="http://schemas.microsoft.com/office/word/2010/wordprocessingGroup" xmlns:wpi="http://schemas.microsoft.com/office/word/2010/wordprocessingInk" xmlns:wne="http://schemas.microsoft.com/office/word/2006/wordml" xmlns:wps="http://schemas.microsoft.com/office/word/2010/wordprocessingShape" mc:Ignorable="w14 w15 w16se w16cid w16 w16cex wp14">
   <w:sdt>
     <w:sdtPr>
@@ -2139,10 +2165,128 @@
   </w:sdt>
   <w:p>
     <w:pPr>
+      <w:pStyle w:val="Header"/>
+    </w:pPr>
+    <w:r>
+      <w:rPr>
+        <w:noProof/>
+      </w:rPr>
+      <w:drawing>
+        <wp:inline distT="0" distB="0" distL="0" distR="0" wp14:anchorId="25EB56DD" wp14:editId="49920036">
+          <wp:extent cx="1584960" cy="605863"/>
+          <wp:effectExtent l="0" t="0" r="0" b="3810"/>
+          <wp:docPr id="1" name="Picture 1" descr="A picture containing bird, flower&#10;&#10;Description automatically generated"/>
+          <wp:cNvGraphicFramePr>
+            <a:graphicFrameLocks xmlns:a="http://schemas.openxmlformats.org/drawingml/2006/main" noChangeAspect="1"/>
+          </wp:cNvGraphicFramePr>
+          <a:graphic xmlns:a="http://schemas.openxmlformats.org/drawingml/2006/main">
+            <a:graphicData uri="http://schemas.openxmlformats.org/drawingml/2006/picture">
+              <pic:pic xmlns:pic="http://schemas.openxmlformats.org/drawingml/2006/picture">
+                <pic:nvPicPr>
+                  <pic:cNvPr id="1" name="Picture 1" descr="A picture containing bird, flower&#10;&#10;Description automatically generated"/>
+                  <pic:cNvPicPr/>
+                </pic:nvPicPr>
+                <pic:blipFill rotWithShape="1">
+                  <a:blip r:embed="rId1">
+                    <a:extLst>
+                      <a:ext uri="{28A0092B-C50C-407E-A947-70E740481C1C}">
+                        <a14:useLocalDpi xmlns:a14="http://schemas.microsoft.com/office/drawing/2010/main" val="0"/>
+                      </a:ext>
+                    </a:extLst>
+                  </a:blip>
+                  <a:srcRect l="5401" t="33679" r="7160" b="32897"/>
+                  <a:stretch/>
+                </pic:blipFill>
+                <pic:spPr bwMode="auto">
+                  <a:xfrm>
+                    <a:off x="0" y="0"/>
+                    <a:ext cx="1714679" cy="655449"/>
+                  </a:xfrm>
+                  <a:prstGeom prst="rect">
+                    <a:avLst/>
+                  </a:prstGeom>
+                  <a:ln>
+                    <a:noFill/>
+                  </a:ln>
+                  <a:extLst>
+                    <a:ext uri="{53640926-AAD7-44D8-BBD7-CCE9431645EC}">
+                      <a14:shadowObscured xmlns:a14="http://schemas.microsoft.com/office/drawing/2010/main"/>
+                    </a:ext>
+                  </a:extLst>
+                </pic:spPr>
+              </pic:pic>
+            </a:graphicData>
+          </a:graphic>
+        </wp:inline>
+      </w:drawing>
+    </w:r>
+  </w:p>
+</w:ftr>
+</file>
+
+<file path=word/footer3.xml><?xml version="1.0" encoding="utf-8"?>
+<w:ftr xmlns:wpc="http://schemas.microsoft.com/office/word/2010/wordprocessingCanvas" xmlns:cx="http://schemas.microsoft.com/office/drawing/2014/chartex" xmlns:cx1="http://schemas.microsoft.com/office/drawing/2015/9/8/chartex" xmlns:cx2="http://schemas.microsoft.com/office/drawing/2015/10/21/chartex" xmlns:cx3="http://schemas.microsoft.com/office/drawing/2016/5/9/chartex" xmlns:cx4="http://schemas.microsoft.com/office/drawing/2016/5/10/chartex" xmlns:cx5="http://schemas.microsoft.com/office/drawing/2016/5/11/chartex" xmlns:cx6="http://schemas.microsoft.com/office/drawing/2016/5/12/chartex" xmlns:cx7="http://schemas.microsoft.com/office/drawing/2016/5/13/chartex" xmlns:cx8="http://schemas.microsoft.com/office/drawing/2016/5/14/chartex" xmlns:mc="http://schemas.openxmlformats.org/markup-compatibility/2006" xmlns:aink="http://schemas.microsoft.com/office/drawing/2016/ink" xmlns:am3d="http://schemas.microsoft.com/office/drawing/2017/model3d" xmlns:o="urn:schemas-microsoft-com:office:office" xmlns:r="http://schemas.openxmlformats.org/officeDocument/2006/relationships" xmlns:m="http://schemas.openxmlformats.org/officeDocument/2006/math" xmlns:v="urn:schemas-microsoft-com:vml" xmlns:wp14="http://schemas.microsoft.com/office/word/2010/wordprocessingDrawing" xmlns:wp="http://schemas.openxmlformats.org/drawingml/2006/wordprocessingDrawing" xmlns:w10="urn:schemas-microsoft-com:office:word" xmlns:w="http://schemas.openxmlformats.org/wordprocessingml/2006/main" xmlns:w14="http://schemas.microsoft.com/office/word/2010/wordml" xmlns:w15="http://schemas.microsoft.com/office/word/2012/wordml" xmlns:w16cex="http://schemas.microsoft.com/office/word/2018/wordml/cex" xmlns:w16cid="http://schemas.microsoft.com/office/word/2016/wordml/cid" xmlns:w16="http://schemas.microsoft.com/office/word/2018/wordml" xmlns:w16se="http://schemas.microsoft.com/office/word/2015/wordml/symex" xmlns:wpg="http://schemas.microsoft.com/office/word/2010/wordprocessingGroup" xmlns:wpi="http://schemas.microsoft.com/office/word/2010/wordprocessingInk" xmlns:wne="http://schemas.microsoft.com/office/word/2006/wordml" xmlns:wps="http://schemas.microsoft.com/office/word/2010/wordprocessingShape" mc:Ignorable="w14 w15 w16se w16cid w16 w16cex wp14">
+  <w:p>
+    <w:pPr>
       <w:pStyle w:val="Footer"/>
     </w:pPr>
   </w:p>
 </w:ftr>
+</file>
+
+<file path=word/footnotes.xml><?xml version="1.0" encoding="utf-8"?>
+<w:footnotes xmlns:wpc="http://schemas.microsoft.com/office/word/2010/wordprocessingCanvas" xmlns:cx="http://schemas.microsoft.com/office/drawing/2014/chartex" xmlns:cx1="http://schemas.microsoft.com/office/drawing/2015/9/8/chartex" xmlns:cx2="http://schemas.microsoft.com/office/drawing/2015/10/21/chartex" xmlns:cx3="http://schemas.microsoft.com/office/drawing/2016/5/9/chartex" xmlns:cx4="http://schemas.microsoft.com/office/drawing/2016/5/10/chartex" xmlns:cx5="http://schemas.microsoft.com/office/drawing/2016/5/11/chartex" xmlns:cx6="http://schemas.microsoft.com/office/drawing/2016/5/12/chartex" xmlns:cx7="http://schemas.microsoft.com/office/drawing/2016/5/13/chartex" xmlns:cx8="http://schemas.microsoft.com/office/drawing/2016/5/14/chartex" xmlns:mc="http://schemas.openxmlformats.org/markup-compatibility/2006" xmlns:aink="http://schemas.microsoft.com/office/drawing/2016/ink" xmlns:am3d="http://schemas.microsoft.com/office/drawing/2017/model3d" xmlns:o="urn:schemas-microsoft-com:office:office" xmlns:r="http://schemas.openxmlformats.org/officeDocument/2006/relationships" xmlns:m="http://schemas.openxmlformats.org/officeDocument/2006/math" xmlns:v="urn:schemas-microsoft-com:vml" xmlns:wp14="http://schemas.microsoft.com/office/word/2010/wordprocessingDrawing" xmlns:wp="http://schemas.openxmlformats.org/drawingml/2006/wordprocessingDrawing" xmlns:w10="urn:schemas-microsoft-com:office:word" xmlns:w="http://schemas.openxmlformats.org/wordprocessingml/2006/main" xmlns:w14="http://schemas.microsoft.com/office/word/2010/wordml" xmlns:w15="http://schemas.microsoft.com/office/word/2012/wordml" xmlns:w16cex="http://schemas.microsoft.com/office/word/2018/wordml/cex" xmlns:w16cid="http://schemas.microsoft.com/office/word/2016/wordml/cid" xmlns:w16="http://schemas.microsoft.com/office/word/2018/wordml" xmlns:w16se="http://schemas.microsoft.com/office/word/2015/wordml/symex" xmlns:wpg="http://schemas.microsoft.com/office/word/2010/wordprocessingGroup" xmlns:wpi="http://schemas.microsoft.com/office/word/2010/wordprocessingInk" xmlns:wne="http://schemas.microsoft.com/office/word/2006/wordml" xmlns:wps="http://schemas.microsoft.com/office/word/2010/wordprocessingShape" mc:Ignorable="w14 w15 w16se w16cid w16 w16cex wp14">
+  <w:footnote w:type="separator" w:id="-1">
+    <w:p>
+      <w:pPr>
+        <w:spacing w:after="0" w:line="240" w:lineRule="auto"/>
+      </w:pPr>
+      <w:r>
+        <w:separator/>
+      </w:r>
+    </w:p>
+  </w:footnote>
+  <w:footnote w:type="continuationSeparator" w:id="0">
+    <w:p>
+      <w:pPr>
+        <w:spacing w:after="0" w:line="240" w:lineRule="auto"/>
+      </w:pPr>
+      <w:r>
+        <w:continuationSeparator/>
+      </w:r>
+    </w:p>
+  </w:footnote>
+</w:footnotes>
+</file>
+
+<file path=word/header1.xml><?xml version="1.0" encoding="utf-8"?>
+<w:hdr xmlns:wpc="http://schemas.microsoft.com/office/word/2010/wordprocessingCanvas" xmlns:cx="http://schemas.microsoft.com/office/drawing/2014/chartex" xmlns:cx1="http://schemas.microsoft.com/office/drawing/2015/9/8/chartex" xmlns:cx2="http://schemas.microsoft.com/office/drawing/2015/10/21/chartex" xmlns:cx3="http://schemas.microsoft.com/office/drawing/2016/5/9/chartex" xmlns:cx4="http://schemas.microsoft.com/office/drawing/2016/5/10/chartex" xmlns:cx5="http://schemas.microsoft.com/office/drawing/2016/5/11/chartex" xmlns:cx6="http://schemas.microsoft.com/office/drawing/2016/5/12/chartex" xmlns:cx7="http://schemas.microsoft.com/office/drawing/2016/5/13/chartex" xmlns:cx8="http://schemas.microsoft.com/office/drawing/2016/5/14/chartex" xmlns:mc="http://schemas.openxmlformats.org/markup-compatibility/2006" xmlns:aink="http://schemas.microsoft.com/office/drawing/2016/ink" xmlns:am3d="http://schemas.microsoft.com/office/drawing/2017/model3d" xmlns:o="urn:schemas-microsoft-com:office:office" xmlns:r="http://schemas.openxmlformats.org/officeDocument/2006/relationships" xmlns:m="http://schemas.openxmlformats.org/officeDocument/2006/math" xmlns:v="urn:schemas-microsoft-com:vml" xmlns:wp14="http://schemas.microsoft.com/office/word/2010/wordprocessingDrawing" xmlns:wp="http://schemas.openxmlformats.org/drawingml/2006/wordprocessingDrawing" xmlns:w10="urn:schemas-microsoft-com:office:word" xmlns:w="http://schemas.openxmlformats.org/wordprocessingml/2006/main" xmlns:w14="http://schemas.microsoft.com/office/word/2010/wordml" xmlns:w15="http://schemas.microsoft.com/office/word/2012/wordml" xmlns:w16cex="http://schemas.microsoft.com/office/word/2018/wordml/cex" xmlns:w16cid="http://schemas.microsoft.com/office/word/2016/wordml/cid" xmlns:w16="http://schemas.microsoft.com/office/word/2018/wordml" xmlns:w16se="http://schemas.microsoft.com/office/word/2015/wordml/symex" xmlns:wpg="http://schemas.microsoft.com/office/word/2010/wordprocessingGroup" xmlns:wpi="http://schemas.microsoft.com/office/word/2010/wordprocessingInk" xmlns:wne="http://schemas.microsoft.com/office/word/2006/wordml" xmlns:wps="http://schemas.microsoft.com/office/word/2010/wordprocessingShape" mc:Ignorable="w14 w15 w16se w16cid w16 w16cex wp14">
+  <w:p>
+    <w:pPr>
+      <w:pStyle w:val="Header"/>
+    </w:pPr>
+  </w:p>
+</w:hdr>
+</file>
+
+<file path=word/header2.xml><?xml version="1.0" encoding="utf-8"?>
+<w:hdr xmlns:wpc="http://schemas.microsoft.com/office/word/2010/wordprocessingCanvas" xmlns:cx="http://schemas.microsoft.com/office/drawing/2014/chartex" xmlns:cx1="http://schemas.microsoft.com/office/drawing/2015/9/8/chartex" xmlns:cx2="http://schemas.microsoft.com/office/drawing/2015/10/21/chartex" xmlns:cx3="http://schemas.microsoft.com/office/drawing/2016/5/9/chartex" xmlns:cx4="http://schemas.microsoft.com/office/drawing/2016/5/10/chartex" xmlns:cx5="http://schemas.microsoft.com/office/drawing/2016/5/11/chartex" xmlns:cx6="http://schemas.microsoft.com/office/drawing/2016/5/12/chartex" xmlns:cx7="http://schemas.microsoft.com/office/drawing/2016/5/13/chartex" xmlns:cx8="http://schemas.microsoft.com/office/drawing/2016/5/14/chartex" xmlns:mc="http://schemas.openxmlformats.org/markup-compatibility/2006" xmlns:aink="http://schemas.microsoft.com/office/drawing/2016/ink" xmlns:am3d="http://schemas.microsoft.com/office/drawing/2017/model3d" xmlns:o="urn:schemas-microsoft-com:office:office" xmlns:r="http://schemas.openxmlformats.org/officeDocument/2006/relationships" xmlns:m="http://schemas.openxmlformats.org/officeDocument/2006/math" xmlns:v="urn:schemas-microsoft-com:vml" xmlns:wp14="http://schemas.microsoft.com/office/word/2010/wordprocessingDrawing" xmlns:wp="http://schemas.openxmlformats.org/drawingml/2006/wordprocessingDrawing" xmlns:w10="urn:schemas-microsoft-com:office:word" xmlns:w="http://schemas.openxmlformats.org/wordprocessingml/2006/main" xmlns:w14="http://schemas.microsoft.com/office/word/2010/wordml" xmlns:w15="http://schemas.microsoft.com/office/word/2012/wordml" xmlns:w16cex="http://schemas.microsoft.com/office/word/2018/wordml/cex" xmlns:w16cid="http://schemas.microsoft.com/office/word/2016/wordml/cid" xmlns:w16="http://schemas.microsoft.com/office/word/2018/wordml" xmlns:w16se="http://schemas.microsoft.com/office/word/2015/wordml/symex" xmlns:wpg="http://schemas.microsoft.com/office/word/2010/wordprocessingGroup" xmlns:wpi="http://schemas.microsoft.com/office/word/2010/wordprocessingInk" xmlns:wne="http://schemas.microsoft.com/office/word/2006/wordml" xmlns:wps="http://schemas.microsoft.com/office/word/2010/wordprocessingShape" mc:Ignorable="w14 w15 w16se w16cid w16 w16cex wp14">
+  <w:p>
+    <w:pPr>
+      <w:pStyle w:val="Header"/>
+    </w:pPr>
+  </w:p>
+</w:hdr>
+</file>
+
+<file path=word/header3.xml><?xml version="1.0" encoding="utf-8"?>
+<w:hdr xmlns:wpc="http://schemas.microsoft.com/office/word/2010/wordprocessingCanvas" xmlns:cx="http://schemas.microsoft.com/office/drawing/2014/chartex" xmlns:cx1="http://schemas.microsoft.com/office/drawing/2015/9/8/chartex" xmlns:cx2="http://schemas.microsoft.com/office/drawing/2015/10/21/chartex" xmlns:cx3="http://schemas.microsoft.com/office/drawing/2016/5/9/chartex" xmlns:cx4="http://schemas.microsoft.com/office/drawing/2016/5/10/chartex" xmlns:cx5="http://schemas.microsoft.com/office/drawing/2016/5/11/chartex" xmlns:cx6="http://schemas.microsoft.com/office/drawing/2016/5/12/chartex" xmlns:cx7="http://schemas.microsoft.com/office/drawing/2016/5/13/chartex" xmlns:cx8="http://schemas.microsoft.com/office/drawing/2016/5/14/chartex" xmlns:mc="http://schemas.openxmlformats.org/markup-compatibility/2006" xmlns:aink="http://schemas.microsoft.com/office/drawing/2016/ink" xmlns:am3d="http://schemas.microsoft.com/office/drawing/2017/model3d" xmlns:o="urn:schemas-microsoft-com:office:office" xmlns:r="http://schemas.openxmlformats.org/officeDocument/2006/relationships" xmlns:m="http://schemas.openxmlformats.org/officeDocument/2006/math" xmlns:v="urn:schemas-microsoft-com:vml" xmlns:wp14="http://schemas.microsoft.com/office/word/2010/wordprocessingDrawing" xmlns:wp="http://schemas.openxmlformats.org/drawingml/2006/wordprocessingDrawing" xmlns:w10="urn:schemas-microsoft-com:office:word" xmlns:w="http://schemas.openxmlformats.org/wordprocessingml/2006/main" xmlns:w14="http://schemas.microsoft.com/office/word/2010/wordml" xmlns:w15="http://schemas.microsoft.com/office/word/2012/wordml" xmlns:w16cex="http://schemas.microsoft.com/office/word/2018/wordml/cex" xmlns:w16cid="http://schemas.microsoft.com/office/word/2016/wordml/cid" xmlns:w16="http://schemas.microsoft.com/office/word/2018/wordml" xmlns:w16se="http://schemas.microsoft.com/office/word/2015/wordml/symex" xmlns:wpg="http://schemas.microsoft.com/office/word/2010/wordprocessingGroup" xmlns:wpi="http://schemas.microsoft.com/office/word/2010/wordprocessingInk" xmlns:wne="http://schemas.microsoft.com/office/word/2006/wordml" xmlns:wps="http://schemas.microsoft.com/office/word/2010/wordprocessingShape" mc:Ignorable="w14 w15 w16se w16cid w16 w16cex wp14">
+  <w:p>
+    <w:pPr>
+      <w:pStyle w:val="Header"/>
+    </w:pPr>
+  </w:p>
+</w:hdr>
 </file>
 
 <file path=word/numbering.xml><?xml version="1.0" encoding="utf-8"?>
@@ -2957,6 +3101,28 @@
       <w:contextualSpacing/>
     </w:pPr>
   </w:style>
+  <w:style w:type="paragraph" w:styleId="Header">
+    <w:name w:val="header"/>
+    <w:basedOn w:val="Normal"/>
+    <w:link w:val="HeaderChar"/>
+    <w:uiPriority w:val="99"/>
+    <w:unhideWhenUsed/>
+    <w:rsid w:val="004741FE"/>
+    <w:pPr>
+      <w:tabs>
+        <w:tab w:val="center" w:pos="4680"/>
+        <w:tab w:val="right" w:pos="9360"/>
+      </w:tabs>
+      <w:spacing w:after="0" w:line="240" w:lineRule="auto"/>
+    </w:pPr>
+  </w:style>
+  <w:style w:type="character" w:customStyle="1" w:styleId="HeaderChar">
+    <w:name w:val="Header Char"/>
+    <w:basedOn w:val="DefaultParagraphFont"/>
+    <w:link w:val="Header"/>
+    <w:uiPriority w:val="99"/>
+    <w:rsid w:val="004741FE"/>
+  </w:style>
 </w:styles>
 </file>
 

</xml_diff>

<commit_message>
Added project ideas and choices.
</commit_message>
<xml_diff>
--- a/src/Documentation/developer note.docx
+++ b/src/Documentation/developer note.docx
@@ -5,6 +5,7 @@
     <w:sdt>
       <w:sdtPr>
         <w:rPr>
+          <w:rFonts w:ascii="Times New Roman" w:hAnsi="Times New Roman" w:cs="Times New Roman"/>
           <w:sz w:val="2"/>
           <w:lang w:val="en-CA" w:eastAsia="zh-CN"/>
         </w:rPr>
@@ -24,13 +25,20 @@
           <w:pPr>
             <w:pStyle w:val="NoSpacing"/>
             <w:rPr>
+              <w:rFonts w:ascii="Times New Roman" w:hAnsi="Times New Roman" w:cs="Times New Roman"/>
               <w:sz w:val="2"/>
             </w:rPr>
           </w:pPr>
         </w:p>
         <w:p>
+          <w:pPr>
+            <w:rPr>
+              <w:rFonts w:ascii="Times New Roman" w:hAnsi="Times New Roman" w:cs="Times New Roman"/>
+            </w:rPr>
+          </w:pPr>
           <w:r>
             <w:rPr>
+              <w:rFonts w:ascii="Times New Roman" w:hAnsi="Times New Roman" w:cs="Times New Roman"/>
               <w:noProof/>
             </w:rPr>
             <mc:AlternateContent>
@@ -317,6 +325,7 @@
           </w:r>
           <w:r>
             <w:rPr>
+              <w:rFonts w:ascii="Times New Roman" w:hAnsi="Times New Roman" w:cs="Times New Roman"/>
               <w:noProof/>
               <w:color w:val="4472C4" w:themeColor="accent1"/>
               <w:sz w:val="36"/>
@@ -852,6 +861,7 @@
           </w:r>
           <w:r>
             <w:rPr>
+              <w:rFonts w:ascii="Times New Roman" w:hAnsi="Times New Roman" w:cs="Times New Roman"/>
               <w:noProof/>
             </w:rPr>
             <mc:AlternateContent>
@@ -933,23 +943,13 @@
                                     <w:szCs w:val="36"/>
                                   </w:rPr>
                                 </w:pPr>
-                                <w:proofErr w:type="spellStart"/>
                                 <w:r>
                                   <w:rPr>
                                     <w:color w:val="4472C4" w:themeColor="accent1"/>
                                     <w:sz w:val="36"/>
                                     <w:szCs w:val="36"/>
                                   </w:rPr>
-                                  <w:t>Everybyte</w:t>
-                                </w:r>
-                                <w:proofErr w:type="spellEnd"/>
-                                <w:r>
-                                  <w:rPr>
-                                    <w:color w:val="4472C4" w:themeColor="accent1"/>
-                                    <w:sz w:val="36"/>
-                                    <w:szCs w:val="36"/>
-                                  </w:rPr>
-                                  <w:t xml:space="preserve"> Digital Products</w:t>
+                                  <w:t>Everybyte Digital Products</w:t>
                                 </w:r>
                               </w:p>
                             </w:txbxContent>
@@ -1006,23 +1006,13 @@
                               <w:szCs w:val="36"/>
                             </w:rPr>
                           </w:pPr>
-                          <w:proofErr w:type="spellStart"/>
                           <w:r>
                             <w:rPr>
                               <w:color w:val="4472C4" w:themeColor="accent1"/>
                               <w:sz w:val="36"/>
                               <w:szCs w:val="36"/>
                             </w:rPr>
-                            <w:t>Everybyte</w:t>
-                          </w:r>
-                          <w:proofErr w:type="spellEnd"/>
-                          <w:r>
-                            <w:rPr>
-                              <w:color w:val="4472C4" w:themeColor="accent1"/>
-                              <w:sz w:val="36"/>
-                              <w:szCs w:val="36"/>
-                            </w:rPr>
-                            <w:t xml:space="preserve"> Digital Products</w:t>
+                            <w:t>Everybyte Digital Products</w:t>
                           </w:r>
                         </w:p>
                       </w:txbxContent>
@@ -1035,7 +1025,15 @@
           </w:r>
         </w:p>
         <w:p>
+          <w:pPr>
+            <w:rPr>
+              <w:rFonts w:ascii="Times New Roman" w:hAnsi="Times New Roman" w:cs="Times New Roman"/>
+            </w:rPr>
+          </w:pPr>
           <w:r>
+            <w:rPr>
+              <w:rFonts w:ascii="Times New Roman" w:hAnsi="Times New Roman" w:cs="Times New Roman"/>
+            </w:rPr>
             <w:br w:type="page"/>
           </w:r>
         </w:p>
@@ -1559,6 +1557,14 @@
         <w:tab/>
         <w:t xml:space="preserve">Page </w:t>
       </w:r>
+      <w:r>
+        <w:rPr>
+          <w:rFonts w:ascii="Times New Roman" w:hAnsi="Times New Roman" w:cs="Times New Roman"/>
+          <w:sz w:val="26"/>
+          <w:szCs w:val="26"/>
+        </w:rPr>
+        <w:t>6</w:t>
+      </w:r>
     </w:p>
     <w:p>
       <w:pPr>
@@ -1658,6 +1664,14 @@
         <w:tab/>
         <w:t xml:space="preserve">Page </w:t>
       </w:r>
+      <w:r>
+        <w:rPr>
+          <w:rFonts w:ascii="Times New Roman" w:hAnsi="Times New Roman" w:cs="Times New Roman"/>
+          <w:sz w:val="26"/>
+          <w:szCs w:val="26"/>
+        </w:rPr>
+        <w:t>7</w:t>
+      </w:r>
     </w:p>
     <w:p>
       <w:pPr>
@@ -1763,6 +1777,22 @@
         </w:rPr>
         <w:tab/>
         <w:t>Page</w:t>
+      </w:r>
+      <w:r>
+        <w:rPr>
+          <w:rFonts w:ascii="Times New Roman" w:hAnsi="Times New Roman" w:cs="Times New Roman"/>
+          <w:sz w:val="26"/>
+          <w:szCs w:val="26"/>
+        </w:rPr>
+        <w:t xml:space="preserve"> </w:t>
+      </w:r>
+      <w:r>
+        <w:rPr>
+          <w:rFonts w:ascii="Times New Roman" w:hAnsi="Times New Roman" w:cs="Times New Roman"/>
+          <w:sz w:val="26"/>
+          <w:szCs w:val="26"/>
+        </w:rPr>
+        <w:t>9</w:t>
       </w:r>
     </w:p>
     <w:p>
@@ -1808,6 +1838,168 @@
     </w:p>
     <w:p>
       <w:pPr>
+        <w:spacing w:line="480" w:lineRule="auto"/>
+        <w:rPr>
+          <w:rFonts w:ascii="Times New Roman" w:hAnsi="Times New Roman" w:cs="Times New Roman"/>
+          <w:sz w:val="24"/>
+          <w:szCs w:val="24"/>
+        </w:rPr>
+      </w:pPr>
+      <w:r>
+        <w:rPr>
+          <w:rFonts w:ascii="Times New Roman" w:hAnsi="Times New Roman" w:cs="Times New Roman"/>
+          <w:sz w:val="24"/>
+          <w:szCs w:val="24"/>
+        </w:rPr>
+        <w:t>There were problems</w:t>
+      </w:r>
+      <w:r>
+        <w:rPr>
+          <w:rFonts w:ascii="Times New Roman" w:hAnsi="Times New Roman" w:cs="Times New Roman"/>
+          <w:sz w:val="24"/>
+          <w:szCs w:val="24"/>
+        </w:rPr>
+        <w:t xml:space="preserve"> for professors </w:t>
+      </w:r>
+      <w:r>
+        <w:rPr>
+          <w:rFonts w:ascii="Times New Roman" w:hAnsi="Times New Roman" w:cs="Times New Roman"/>
+          <w:sz w:val="24"/>
+          <w:szCs w:val="24"/>
+        </w:rPr>
+        <w:t xml:space="preserve">to recruit teaching assistants (TA) and markers for the course they are teaching. They were using their network with </w:t>
+      </w:r>
+      <w:r>
+        <w:rPr>
+          <w:rFonts w:ascii="Times New Roman" w:hAnsi="Times New Roman" w:cs="Times New Roman"/>
+          <w:sz w:val="24"/>
+          <w:szCs w:val="24"/>
+        </w:rPr>
+        <w:t>students or</w:t>
+      </w:r>
+      <w:r>
+        <w:rPr>
+          <w:rFonts w:ascii="Times New Roman" w:hAnsi="Times New Roman" w:cs="Times New Roman"/>
+          <w:sz w:val="24"/>
+          <w:szCs w:val="24"/>
+        </w:rPr>
+        <w:t xml:space="preserve"> </w:t>
+      </w:r>
+      <w:r>
+        <w:rPr>
+          <w:rFonts w:ascii="Times New Roman" w:hAnsi="Times New Roman" w:cs="Times New Roman"/>
+          <w:sz w:val="24"/>
+          <w:szCs w:val="24"/>
+        </w:rPr>
+        <w:t xml:space="preserve">sending bulk emails to students </w:t>
+      </w:r>
+      <w:r>
+        <w:rPr>
+          <w:rFonts w:ascii="Times New Roman" w:hAnsi="Times New Roman" w:cs="Times New Roman"/>
+          <w:sz w:val="24"/>
+          <w:szCs w:val="24"/>
+        </w:rPr>
+        <w:t xml:space="preserve">with only a few of them qualify for the position. </w:t>
+      </w:r>
+      <w:r>
+        <w:rPr>
+          <w:rFonts w:ascii="Times New Roman" w:hAnsi="Times New Roman" w:cs="Times New Roman"/>
+          <w:sz w:val="24"/>
+          <w:szCs w:val="24"/>
+        </w:rPr>
+        <w:t xml:space="preserve">Students </w:t>
+      </w:r>
+      <w:r>
+        <w:rPr>
+          <w:rFonts w:ascii="Times New Roman" w:hAnsi="Times New Roman" w:cs="Times New Roman"/>
+          <w:sz w:val="24"/>
+          <w:szCs w:val="24"/>
+        </w:rPr>
+        <w:t>also find recruiting emails that they are not qualified annoying, but some students find it useful</w:t>
+      </w:r>
+      <w:r>
+        <w:rPr>
+          <w:rFonts w:ascii="Times New Roman" w:hAnsi="Times New Roman" w:cs="Times New Roman"/>
+          <w:sz w:val="24"/>
+          <w:szCs w:val="24"/>
+        </w:rPr>
+        <w:t>. Moreover, students that want a TA position will need t</w:t>
+      </w:r>
+      <w:r>
+        <w:rPr>
+          <w:rFonts w:ascii="Times New Roman" w:hAnsi="Times New Roman" w:cs="Times New Roman"/>
+          <w:sz w:val="24"/>
+          <w:szCs w:val="24"/>
+        </w:rPr>
+        <w:t>o have a network of professors or students.</w:t>
+      </w:r>
+      <w:r>
+        <w:rPr>
+          <w:rFonts w:ascii="Times New Roman" w:hAnsi="Times New Roman" w:cs="Times New Roman"/>
+          <w:sz w:val="24"/>
+          <w:szCs w:val="24"/>
+        </w:rPr>
+        <w:t xml:space="preserve"> Thus, DALTAMS is created to provide professors and students a recruiting platform which distinguish from Dalhousie MyCareer, </w:t>
+      </w:r>
+      <w:r>
+        <w:rPr>
+          <w:rFonts w:ascii="Times New Roman" w:hAnsi="Times New Roman" w:cs="Times New Roman"/>
+          <w:sz w:val="24"/>
+          <w:szCs w:val="24"/>
+        </w:rPr>
+        <w:t>a school-wide general job search. DALTAMS is focused to professors recruiting TAs and students applying for a TA position.</w:t>
+      </w:r>
+      <w:r>
+        <w:rPr>
+          <w:rFonts w:ascii="Times New Roman" w:hAnsi="Times New Roman" w:cs="Times New Roman"/>
+          <w:sz w:val="24"/>
+          <w:szCs w:val="24"/>
+        </w:rPr>
+        <w:t xml:space="preserve"> The mission of DALTAMS is to provide a user-friendly website, easy to use, without any annoying emails </w:t>
+      </w:r>
+      <w:r>
+        <w:rPr>
+          <w:rFonts w:ascii="Times New Roman" w:hAnsi="Times New Roman" w:cs="Times New Roman"/>
+          <w:sz w:val="24"/>
+          <w:szCs w:val="24"/>
+        </w:rPr>
+        <w:t>or</w:t>
+      </w:r>
+      <w:r>
+        <w:rPr>
+          <w:rFonts w:ascii="Times New Roman" w:hAnsi="Times New Roman" w:cs="Times New Roman"/>
+          <w:sz w:val="24"/>
+          <w:szCs w:val="24"/>
+        </w:rPr>
+        <w:t xml:space="preserve"> </w:t>
+      </w:r>
+      <w:r>
+        <w:rPr>
+          <w:rFonts w:ascii="Times New Roman" w:hAnsi="Times New Roman" w:cs="Times New Roman"/>
+          <w:sz w:val="24"/>
+          <w:szCs w:val="24"/>
+        </w:rPr>
+        <w:t>network</w:t>
+      </w:r>
+      <w:r>
+        <w:rPr>
+          <w:rFonts w:ascii="Times New Roman" w:hAnsi="Times New Roman" w:cs="Times New Roman"/>
+          <w:sz w:val="24"/>
+          <w:szCs w:val="24"/>
+        </w:rPr>
+        <w:t>ing</w:t>
+      </w:r>
+      <w:r>
+        <w:rPr>
+          <w:rFonts w:ascii="Times New Roman" w:hAnsi="Times New Roman" w:cs="Times New Roman"/>
+          <w:sz w:val="24"/>
+          <w:szCs w:val="24"/>
+        </w:rPr>
+        <w:t xml:space="preserve">, but still find a position or post a job seamlessly. </w:t>
+      </w:r>
+    </w:p>
+    <w:p>
+      <w:pPr>
         <w:rPr>
           <w:rFonts w:ascii="Times New Roman" w:hAnsi="Times New Roman" w:cs="Times New Roman"/>
           <w:sz w:val="24"/>
@@ -1856,9 +2048,67 @@
           <w:szCs w:val="24"/>
         </w:rPr>
       </w:pPr>
+      <w:r>
+        <w:rPr>
+          <w:rFonts w:ascii="Times New Roman" w:hAnsi="Times New Roman" w:cs="Times New Roman"/>
+          <w:sz w:val="24"/>
+          <w:szCs w:val="24"/>
+        </w:rPr>
+        <w:t>Website layout: Architect UI Bootstrap Opensource with modification</w:t>
+      </w:r>
+      <w:r>
+        <w:rPr>
+          <w:rFonts w:ascii="Times New Roman" w:hAnsi="Times New Roman" w:cs="Times New Roman"/>
+          <w:sz w:val="24"/>
+          <w:szCs w:val="24"/>
+        </w:rPr>
+        <w:t xml:space="preserve"> obtained from the internet.</w:t>
+      </w:r>
     </w:p>
     <w:p>
       <w:pPr>
+        <w:spacing w:line="480" w:lineRule="auto"/>
+        <w:rPr>
+          <w:rFonts w:ascii="Times New Roman" w:hAnsi="Times New Roman" w:cs="Times New Roman"/>
+          <w:sz w:val="24"/>
+          <w:szCs w:val="24"/>
+        </w:rPr>
+      </w:pPr>
+      <w:r>
+        <w:rPr>
+          <w:rFonts w:ascii="Times New Roman" w:hAnsi="Times New Roman" w:cs="Times New Roman"/>
+          <w:sz w:val="24"/>
+          <w:szCs w:val="24"/>
+        </w:rPr>
+        <w:t>Hosting</w:t>
+      </w:r>
+      <w:r>
+        <w:rPr>
+          <w:rFonts w:ascii="Times New Roman" w:hAnsi="Times New Roman" w:cs="Times New Roman"/>
+          <w:sz w:val="24"/>
+          <w:szCs w:val="24"/>
+        </w:rPr>
+        <w:t xml:space="preserve"> and database</w:t>
+      </w:r>
+      <w:r>
+        <w:rPr>
+          <w:rFonts w:ascii="Times New Roman" w:hAnsi="Times New Roman" w:cs="Times New Roman"/>
+          <w:sz w:val="24"/>
+          <w:szCs w:val="24"/>
+        </w:rPr>
+        <w:t>: 000webhost.com</w:t>
+      </w:r>
+    </w:p>
+    <w:p>
+      <w:pPr>
+        <w:spacing w:line="480" w:lineRule="auto"/>
+        <w:rPr>
+          <w:rFonts w:ascii="Times New Roman" w:hAnsi="Times New Roman" w:cs="Times New Roman"/>
+          <w:sz w:val="24"/>
+          <w:szCs w:val="24"/>
+        </w:rPr>
+      </w:pPr>
+      <w:r>
         <w:rPr>
           <w:rFonts w:ascii="Times New Roman" w:hAnsi="Times New Roman" w:cs="Times New Roman"/>
           <w:b/>
@@ -1866,8 +2116,12 @@
           <w:sz w:val="30"/>
           <w:szCs w:val="30"/>
         </w:rPr>
-      </w:pPr>
-      <w:r>
+        <w:br w:type="page"/>
+      </w:r>
+    </w:p>
+    <w:p>
+      <w:pPr>
+        <w:jc w:val="center"/>
         <w:rPr>
           <w:rFonts w:ascii="Times New Roman" w:hAnsi="Times New Roman" w:cs="Times New Roman"/>
           <w:b/>
@@ -1875,12 +2129,8 @@
           <w:sz w:val="30"/>
           <w:szCs w:val="30"/>
         </w:rPr>
-        <w:br w:type="page"/>
-      </w:r>
-    </w:p>
-    <w:p>
-      <w:pPr>
-        <w:jc w:val="center"/>
+      </w:pPr>
+      <w:r>
         <w:rPr>
           <w:rFonts w:ascii="Times New Roman" w:hAnsi="Times New Roman" w:cs="Times New Roman"/>
           <w:b/>
@@ -1888,8 +2138,547 @@
           <w:sz w:val="30"/>
           <w:szCs w:val="30"/>
         </w:rPr>
-      </w:pPr>
-      <w:r>
+        <w:lastRenderedPageBreak/>
+        <w:t>Choices</w:t>
+      </w:r>
+    </w:p>
+    <w:tbl>
+      <w:tblPr>
+        <w:tblW w:w="0" w:type="auto"/>
+        <w:tblBorders>
+          <w:top w:val="single" w:sz="8" w:space="0" w:color="A3A3A3"/>
+          <w:left w:val="single" w:sz="8" w:space="0" w:color="A3A3A3"/>
+          <w:bottom w:val="single" w:sz="8" w:space="0" w:color="A3A3A3"/>
+          <w:right w:val="single" w:sz="8" w:space="0" w:color="A3A3A3"/>
+        </w:tblBorders>
+        <w:tblCellMar>
+          <w:left w:w="0" w:type="dxa"/>
+          <w:right w:w="0" w:type="dxa"/>
+        </w:tblCellMar>
+        <w:tblLook w:val="04A0" w:firstRow="1" w:lastRow="0" w:firstColumn="1" w:lastColumn="0" w:noHBand="0" w:noVBand="1"/>
+        <w:tblCaption w:val=""/>
+        <w:tblDescription w:val=""/>
+      </w:tblPr>
+      <w:tblGrid>
+        <w:gridCol w:w="6130"/>
+        <w:gridCol w:w="3210"/>
+      </w:tblGrid>
+      <w:tr>
+        <w:tc>
+          <w:tcPr>
+            <w:tcW w:w="6130" w:type="dxa"/>
+            <w:tcBorders>
+              <w:top w:val="single" w:sz="8" w:space="0" w:color="A3A3A3"/>
+              <w:left w:val="single" w:sz="8" w:space="0" w:color="A3A3A3"/>
+              <w:bottom w:val="single" w:sz="8" w:space="0" w:color="A3A3A3"/>
+              <w:right w:val="single" w:sz="8" w:space="0" w:color="A3A3A3"/>
+            </w:tcBorders>
+            <w:tcMar>
+              <w:top w:w="80" w:type="dxa"/>
+              <w:left w:w="80" w:type="dxa"/>
+              <w:bottom w:w="80" w:type="dxa"/>
+              <w:right w:w="80" w:type="dxa"/>
+            </w:tcMar>
+            <w:hideMark/>
+          </w:tcPr>
+          <w:p>
+            <w:pPr>
+              <w:spacing w:after="0" w:line="480" w:lineRule="auto"/>
+              <w:rPr>
+                <w:rFonts w:ascii="Times New Roman" w:eastAsia="Times New Roman" w:hAnsi="Times New Roman" w:cs="Times New Roman"/>
+                <w:sz w:val="24"/>
+                <w:szCs w:val="24"/>
+              </w:rPr>
+            </w:pPr>
+            <w:r>
+              <w:rPr>
+                <w:rFonts w:ascii="Times New Roman" w:eastAsia="Times New Roman" w:hAnsi="Times New Roman" w:cs="Times New Roman"/>
+                <w:b/>
+                <w:bCs/>
+                <w:sz w:val="24"/>
+                <w:szCs w:val="24"/>
+              </w:rPr>
+              <w:t>Choice Made</w:t>
+            </w:r>
+          </w:p>
+        </w:tc>
+        <w:tc>
+          <w:tcPr>
+            <w:tcW w:w="3210" w:type="dxa"/>
+            <w:tcBorders>
+              <w:top w:val="single" w:sz="8" w:space="0" w:color="A3A3A3"/>
+              <w:left w:val="single" w:sz="8" w:space="0" w:color="A3A3A3"/>
+              <w:bottom w:val="single" w:sz="8" w:space="0" w:color="A3A3A3"/>
+              <w:right w:val="single" w:sz="8" w:space="0" w:color="A3A3A3"/>
+            </w:tcBorders>
+            <w:tcMar>
+              <w:top w:w="80" w:type="dxa"/>
+              <w:left w:w="80" w:type="dxa"/>
+              <w:bottom w:w="80" w:type="dxa"/>
+              <w:right w:w="80" w:type="dxa"/>
+            </w:tcMar>
+            <w:hideMark/>
+          </w:tcPr>
+          <w:p>
+            <w:pPr>
+              <w:spacing w:after="0" w:line="480" w:lineRule="auto"/>
+              <w:rPr>
+                <w:rFonts w:ascii="Times New Roman" w:eastAsia="Times New Roman" w:hAnsi="Times New Roman" w:cs="Times New Roman"/>
+                <w:sz w:val="24"/>
+                <w:szCs w:val="24"/>
+              </w:rPr>
+            </w:pPr>
+            <w:r>
+              <w:rPr>
+                <w:rFonts w:ascii="Times New Roman" w:eastAsia="Times New Roman" w:hAnsi="Times New Roman" w:cs="Times New Roman"/>
+                <w:b/>
+                <w:bCs/>
+                <w:sz w:val="24"/>
+                <w:szCs w:val="24"/>
+              </w:rPr>
+              <w:t>Reason for Choice</w:t>
+            </w:r>
+          </w:p>
+        </w:tc>
+      </w:tr>
+      <w:tr>
+        <w:tc>
+          <w:tcPr>
+            <w:tcW w:w="6130" w:type="dxa"/>
+            <w:tcBorders>
+              <w:top w:val="single" w:sz="8" w:space="0" w:color="A3A3A3"/>
+              <w:left w:val="single" w:sz="8" w:space="0" w:color="A3A3A3"/>
+              <w:bottom w:val="single" w:sz="8" w:space="0" w:color="A3A3A3"/>
+              <w:right w:val="single" w:sz="8" w:space="0" w:color="A3A3A3"/>
+            </w:tcBorders>
+            <w:tcMar>
+              <w:top w:w="80" w:type="dxa"/>
+              <w:left w:w="80" w:type="dxa"/>
+              <w:bottom w:w="80" w:type="dxa"/>
+              <w:right w:w="80" w:type="dxa"/>
+            </w:tcMar>
+            <w:hideMark/>
+          </w:tcPr>
+          <w:p>
+            <w:pPr>
+              <w:spacing w:after="0" w:line="480" w:lineRule="auto"/>
+              <w:rPr>
+                <w:rFonts w:ascii="Times New Roman" w:eastAsia="Times New Roman" w:hAnsi="Times New Roman" w:cs="Times New Roman"/>
+                <w:sz w:val="24"/>
+                <w:szCs w:val="24"/>
+              </w:rPr>
+            </w:pPr>
+            <w:r>
+              <w:rPr>
+                <w:rFonts w:ascii="Times New Roman" w:eastAsia="Times New Roman" w:hAnsi="Times New Roman" w:cs="Times New Roman"/>
+                <w:sz w:val="24"/>
+                <w:szCs w:val="24"/>
+              </w:rPr>
+              <w:t>Added separate sections on the side bar for separate tasks e.g. tracking T</w:t>
+            </w:r>
+            <w:r>
+              <w:rPr>
+                <w:rFonts w:ascii="Times New Roman" w:eastAsia="Times New Roman" w:hAnsi="Times New Roman" w:cs="Times New Roman"/>
+                <w:sz w:val="24"/>
+                <w:szCs w:val="24"/>
+              </w:rPr>
+              <w:t>A</w:t>
+            </w:r>
+            <w:r>
+              <w:rPr>
+                <w:rFonts w:ascii="Times New Roman" w:eastAsia="Times New Roman" w:hAnsi="Times New Roman" w:cs="Times New Roman"/>
+                <w:sz w:val="24"/>
+                <w:szCs w:val="24"/>
+              </w:rPr>
+              <w:t>s, tracking hours submission and posting and tracking jobs are separate tasks so made separate links on the side bar</w:t>
+            </w:r>
+          </w:p>
+        </w:tc>
+        <w:tc>
+          <w:tcPr>
+            <w:tcW w:w="3210" w:type="dxa"/>
+            <w:tcBorders>
+              <w:top w:val="single" w:sz="8" w:space="0" w:color="A3A3A3"/>
+              <w:left w:val="single" w:sz="8" w:space="0" w:color="A3A3A3"/>
+              <w:bottom w:val="single" w:sz="8" w:space="0" w:color="A3A3A3"/>
+              <w:right w:val="single" w:sz="8" w:space="0" w:color="A3A3A3"/>
+            </w:tcBorders>
+            <w:tcMar>
+              <w:top w:w="80" w:type="dxa"/>
+              <w:left w:w="80" w:type="dxa"/>
+              <w:bottom w:w="80" w:type="dxa"/>
+              <w:right w:w="80" w:type="dxa"/>
+            </w:tcMar>
+            <w:hideMark/>
+          </w:tcPr>
+          <w:p>
+            <w:pPr>
+              <w:spacing w:after="0" w:line="480" w:lineRule="auto"/>
+              <w:rPr>
+                <w:rFonts w:ascii="Times New Roman" w:eastAsia="Times New Roman" w:hAnsi="Times New Roman" w:cs="Times New Roman"/>
+                <w:sz w:val="24"/>
+                <w:szCs w:val="24"/>
+              </w:rPr>
+            </w:pPr>
+            <w:r>
+              <w:rPr>
+                <w:rFonts w:ascii="Times New Roman" w:eastAsia="Times New Roman" w:hAnsi="Times New Roman" w:cs="Times New Roman"/>
+                <w:sz w:val="24"/>
+                <w:szCs w:val="24"/>
+              </w:rPr>
+              <w:t>Makes the use</w:t>
+            </w:r>
+            <w:r>
+              <w:rPr>
+                <w:rFonts w:ascii="Times New Roman" w:eastAsia="Times New Roman" w:hAnsi="Times New Roman" w:cs="Times New Roman"/>
+                <w:sz w:val="24"/>
+                <w:szCs w:val="24"/>
+              </w:rPr>
+              <w:t>r</w:t>
+            </w:r>
+            <w:r>
+              <w:rPr>
+                <w:rFonts w:ascii="Times New Roman" w:eastAsia="Times New Roman" w:hAnsi="Times New Roman" w:cs="Times New Roman"/>
+                <w:sz w:val="24"/>
+                <w:szCs w:val="24"/>
+              </w:rPr>
+              <w:t xml:space="preserve"> easier to find the information and learn the system</w:t>
+            </w:r>
+          </w:p>
+        </w:tc>
+      </w:tr>
+      <w:tr>
+        <w:tc>
+          <w:tcPr>
+            <w:tcW w:w="6130" w:type="dxa"/>
+            <w:tcBorders>
+              <w:top w:val="single" w:sz="8" w:space="0" w:color="A3A3A3"/>
+              <w:left w:val="single" w:sz="8" w:space="0" w:color="A3A3A3"/>
+              <w:bottom w:val="single" w:sz="8" w:space="0" w:color="A3A3A3"/>
+              <w:right w:val="single" w:sz="8" w:space="0" w:color="A3A3A3"/>
+            </w:tcBorders>
+            <w:tcMar>
+              <w:top w:w="80" w:type="dxa"/>
+              <w:left w:w="80" w:type="dxa"/>
+              <w:bottom w:w="80" w:type="dxa"/>
+              <w:right w:w="80" w:type="dxa"/>
+            </w:tcMar>
+            <w:hideMark/>
+          </w:tcPr>
+          <w:p>
+            <w:pPr>
+              <w:spacing w:after="0" w:line="480" w:lineRule="auto"/>
+              <w:rPr>
+                <w:rFonts w:ascii="Times New Roman" w:eastAsia="Times New Roman" w:hAnsi="Times New Roman" w:cs="Times New Roman"/>
+                <w:sz w:val="24"/>
+                <w:szCs w:val="24"/>
+              </w:rPr>
+            </w:pPr>
+            <w:r>
+              <w:rPr>
+                <w:rFonts w:ascii="Times New Roman" w:eastAsia="Times New Roman" w:hAnsi="Times New Roman" w:cs="Times New Roman"/>
+                <w:sz w:val="24"/>
+                <w:szCs w:val="24"/>
+              </w:rPr>
+              <w:t>Changed files naming scheme to pXXX for professor dashboard, jobsXXX for job dashboard and TAXXX for TA dashboard.</w:t>
+            </w:r>
+          </w:p>
+        </w:tc>
+        <w:tc>
+          <w:tcPr>
+            <w:tcW w:w="3210" w:type="dxa"/>
+            <w:tcBorders>
+              <w:top w:val="single" w:sz="8" w:space="0" w:color="A3A3A3"/>
+              <w:left w:val="single" w:sz="8" w:space="0" w:color="A3A3A3"/>
+              <w:bottom w:val="single" w:sz="8" w:space="0" w:color="A3A3A3"/>
+              <w:right w:val="single" w:sz="8" w:space="0" w:color="A3A3A3"/>
+            </w:tcBorders>
+            <w:tcMar>
+              <w:top w:w="80" w:type="dxa"/>
+              <w:left w:w="80" w:type="dxa"/>
+              <w:bottom w:w="80" w:type="dxa"/>
+              <w:right w:w="80" w:type="dxa"/>
+            </w:tcMar>
+            <w:hideMark/>
+          </w:tcPr>
+          <w:p>
+            <w:pPr>
+              <w:spacing w:after="0" w:line="480" w:lineRule="auto"/>
+              <w:rPr>
+                <w:rFonts w:ascii="Times New Roman" w:eastAsia="Times New Roman" w:hAnsi="Times New Roman" w:cs="Times New Roman"/>
+                <w:sz w:val="24"/>
+                <w:szCs w:val="24"/>
+              </w:rPr>
+            </w:pPr>
+            <w:r>
+              <w:rPr>
+                <w:rFonts w:ascii="Times New Roman" w:eastAsia="Times New Roman" w:hAnsi="Times New Roman" w:cs="Times New Roman"/>
+                <w:sz w:val="24"/>
+                <w:szCs w:val="24"/>
+              </w:rPr>
+              <w:t>That would help the developers identify what dashboard each html file is part of</w:t>
+            </w:r>
+            <w:r>
+              <w:rPr>
+                <w:rFonts w:ascii="Times New Roman" w:eastAsia="Times New Roman" w:hAnsi="Times New Roman" w:cs="Times New Roman"/>
+                <w:sz w:val="24"/>
+                <w:szCs w:val="24"/>
+              </w:rPr>
+              <w:t>.</w:t>
+            </w:r>
+          </w:p>
+        </w:tc>
+      </w:tr>
+      <w:tr>
+        <w:tc>
+          <w:tcPr>
+            <w:tcW w:w="6130" w:type="dxa"/>
+            <w:tcBorders>
+              <w:top w:val="single" w:sz="8" w:space="0" w:color="A3A3A3"/>
+              <w:left w:val="single" w:sz="8" w:space="0" w:color="A3A3A3"/>
+              <w:bottom w:val="single" w:sz="8" w:space="0" w:color="A3A3A3"/>
+              <w:right w:val="single" w:sz="8" w:space="0" w:color="A3A3A3"/>
+            </w:tcBorders>
+            <w:tcMar>
+              <w:top w:w="80" w:type="dxa"/>
+              <w:left w:w="80" w:type="dxa"/>
+              <w:bottom w:w="80" w:type="dxa"/>
+              <w:right w:w="80" w:type="dxa"/>
+            </w:tcMar>
+            <w:hideMark/>
+          </w:tcPr>
+          <w:p>
+            <w:pPr>
+              <w:spacing w:after="0" w:line="480" w:lineRule="auto"/>
+              <w:rPr>
+                <w:rFonts w:ascii="Times New Roman" w:eastAsia="Times New Roman" w:hAnsi="Times New Roman" w:cs="Times New Roman"/>
+                <w:sz w:val="24"/>
+                <w:szCs w:val="24"/>
+              </w:rPr>
+            </w:pPr>
+            <w:r>
+              <w:rPr>
+                <w:rFonts w:ascii="Times New Roman" w:eastAsia="Times New Roman" w:hAnsi="Times New Roman" w:cs="Times New Roman"/>
+                <w:sz w:val="24"/>
+                <w:szCs w:val="24"/>
+              </w:rPr>
+              <w:t>Added a margin between "DalTAMS" and the "X Dashboard" in the header</w:t>
+            </w:r>
+          </w:p>
+        </w:tc>
+        <w:tc>
+          <w:tcPr>
+            <w:tcW w:w="3210" w:type="dxa"/>
+            <w:tcBorders>
+              <w:top w:val="single" w:sz="8" w:space="0" w:color="A3A3A3"/>
+              <w:left w:val="single" w:sz="8" w:space="0" w:color="A3A3A3"/>
+              <w:bottom w:val="single" w:sz="8" w:space="0" w:color="A3A3A3"/>
+              <w:right w:val="single" w:sz="8" w:space="0" w:color="A3A3A3"/>
+            </w:tcBorders>
+            <w:tcMar>
+              <w:top w:w="80" w:type="dxa"/>
+              <w:left w:w="80" w:type="dxa"/>
+              <w:bottom w:w="80" w:type="dxa"/>
+              <w:right w:w="80" w:type="dxa"/>
+            </w:tcMar>
+            <w:hideMark/>
+          </w:tcPr>
+          <w:p>
+            <w:pPr>
+              <w:spacing w:after="0" w:line="480" w:lineRule="auto"/>
+              <w:rPr>
+                <w:rFonts w:ascii="Times New Roman" w:eastAsia="Times New Roman" w:hAnsi="Times New Roman" w:cs="Times New Roman"/>
+                <w:sz w:val="24"/>
+                <w:szCs w:val="24"/>
+              </w:rPr>
+            </w:pPr>
+            <w:r>
+              <w:rPr>
+                <w:rFonts w:ascii="Times New Roman" w:eastAsia="Times New Roman" w:hAnsi="Times New Roman" w:cs="Times New Roman"/>
+                <w:sz w:val="24"/>
+                <w:szCs w:val="24"/>
+              </w:rPr>
+              <w:t>The texts are too close</w:t>
+            </w:r>
+          </w:p>
+        </w:tc>
+      </w:tr>
+      <w:tr>
+        <w:tc>
+          <w:tcPr>
+            <w:tcW w:w="6130" w:type="dxa"/>
+            <w:tcBorders>
+              <w:top w:val="single" w:sz="8" w:space="0" w:color="A3A3A3"/>
+              <w:left w:val="single" w:sz="8" w:space="0" w:color="A3A3A3"/>
+              <w:bottom w:val="single" w:sz="8" w:space="0" w:color="A3A3A3"/>
+              <w:right w:val="single" w:sz="8" w:space="0" w:color="A3A3A3"/>
+            </w:tcBorders>
+            <w:tcMar>
+              <w:top w:w="80" w:type="dxa"/>
+              <w:left w:w="80" w:type="dxa"/>
+              <w:bottom w:w="80" w:type="dxa"/>
+              <w:right w:w="80" w:type="dxa"/>
+            </w:tcMar>
+            <w:hideMark/>
+          </w:tcPr>
+          <w:p>
+            <w:pPr>
+              <w:spacing w:after="0" w:line="480" w:lineRule="auto"/>
+              <w:rPr>
+                <w:rFonts w:ascii="Times New Roman" w:eastAsia="Times New Roman" w:hAnsi="Times New Roman" w:cs="Times New Roman"/>
+                <w:sz w:val="24"/>
+                <w:szCs w:val="24"/>
+              </w:rPr>
+            </w:pPr>
+            <w:r>
+              <w:rPr>
+                <w:rFonts w:ascii="Times New Roman" w:eastAsia="Times New Roman" w:hAnsi="Times New Roman" w:cs="Times New Roman"/>
+                <w:sz w:val="24"/>
+                <w:szCs w:val="24"/>
+              </w:rPr>
+              <w:t xml:space="preserve">Added tags/filter button and upload doc button on the cards. </w:t>
+            </w:r>
+          </w:p>
+        </w:tc>
+        <w:tc>
+          <w:tcPr>
+            <w:tcW w:w="3210" w:type="dxa"/>
+            <w:tcBorders>
+              <w:top w:val="single" w:sz="8" w:space="0" w:color="A3A3A3"/>
+              <w:left w:val="single" w:sz="8" w:space="0" w:color="A3A3A3"/>
+              <w:bottom w:val="single" w:sz="8" w:space="0" w:color="A3A3A3"/>
+              <w:right w:val="single" w:sz="8" w:space="0" w:color="A3A3A3"/>
+            </w:tcBorders>
+            <w:tcMar>
+              <w:top w:w="80" w:type="dxa"/>
+              <w:left w:w="80" w:type="dxa"/>
+              <w:bottom w:w="80" w:type="dxa"/>
+              <w:right w:w="80" w:type="dxa"/>
+            </w:tcMar>
+            <w:hideMark/>
+          </w:tcPr>
+          <w:p>
+            <w:pPr>
+              <w:spacing w:after="0" w:line="480" w:lineRule="auto"/>
+              <w:rPr>
+                <w:rFonts w:ascii="Times New Roman" w:eastAsia="Times New Roman" w:hAnsi="Times New Roman" w:cs="Times New Roman"/>
+                <w:sz w:val="24"/>
+                <w:szCs w:val="24"/>
+              </w:rPr>
+            </w:pPr>
+            <w:r>
+              <w:rPr>
+                <w:rFonts w:ascii="Times New Roman" w:eastAsia="Times New Roman" w:hAnsi="Times New Roman" w:cs="Times New Roman"/>
+                <w:sz w:val="24"/>
+                <w:szCs w:val="24"/>
+              </w:rPr>
+              <w:t>Provided user with two ways of doing the same thing</w:t>
+            </w:r>
+          </w:p>
+        </w:tc>
+      </w:tr>
+      <w:tr>
+        <w:tc>
+          <w:tcPr>
+            <w:tcW w:w="6130" w:type="dxa"/>
+            <w:tcBorders>
+              <w:top w:val="single" w:sz="8" w:space="0" w:color="A3A3A3"/>
+              <w:left w:val="single" w:sz="8" w:space="0" w:color="A3A3A3"/>
+              <w:bottom w:val="single" w:sz="8" w:space="0" w:color="A3A3A3"/>
+              <w:right w:val="single" w:sz="8" w:space="0" w:color="A3A3A3"/>
+            </w:tcBorders>
+            <w:tcMar>
+              <w:top w:w="80" w:type="dxa"/>
+              <w:left w:w="80" w:type="dxa"/>
+              <w:bottom w:w="80" w:type="dxa"/>
+              <w:right w:w="80" w:type="dxa"/>
+            </w:tcMar>
+            <w:hideMark/>
+          </w:tcPr>
+          <w:p>
+            <w:pPr>
+              <w:spacing w:after="0" w:line="480" w:lineRule="auto"/>
+              <w:rPr>
+                <w:rFonts w:ascii="Times New Roman" w:eastAsia="Times New Roman" w:hAnsi="Times New Roman" w:cs="Times New Roman"/>
+                <w:sz w:val="24"/>
+                <w:szCs w:val="24"/>
+              </w:rPr>
+            </w:pPr>
+            <w:r>
+              <w:rPr>
+                <w:rFonts w:ascii="Times New Roman" w:eastAsia="Times New Roman" w:hAnsi="Times New Roman" w:cs="Times New Roman"/>
+                <w:sz w:val="24"/>
+                <w:szCs w:val="24"/>
+              </w:rPr>
+              <w:t>Added a bar to separate the pages and the utilities in the side bar for job dashboard</w:t>
+            </w:r>
+          </w:p>
+        </w:tc>
+        <w:tc>
+          <w:tcPr>
+            <w:tcW w:w="3210" w:type="dxa"/>
+            <w:tcBorders>
+              <w:top w:val="single" w:sz="8" w:space="0" w:color="A3A3A3"/>
+              <w:left w:val="single" w:sz="8" w:space="0" w:color="A3A3A3"/>
+              <w:bottom w:val="single" w:sz="8" w:space="0" w:color="A3A3A3"/>
+              <w:right w:val="single" w:sz="8" w:space="0" w:color="A3A3A3"/>
+            </w:tcBorders>
+            <w:tcMar>
+              <w:top w:w="80" w:type="dxa"/>
+              <w:left w:w="80" w:type="dxa"/>
+              <w:bottom w:w="80" w:type="dxa"/>
+              <w:right w:w="80" w:type="dxa"/>
+            </w:tcMar>
+            <w:hideMark/>
+          </w:tcPr>
+          <w:p>
+            <w:pPr>
+              <w:spacing w:after="0" w:line="480" w:lineRule="auto"/>
+              <w:rPr>
+                <w:rFonts w:ascii="Times New Roman" w:eastAsia="Times New Roman" w:hAnsi="Times New Roman" w:cs="Times New Roman"/>
+                <w:sz w:val="24"/>
+                <w:szCs w:val="24"/>
+              </w:rPr>
+            </w:pPr>
+            <w:r>
+              <w:rPr>
+                <w:rFonts w:ascii="Times New Roman" w:eastAsia="Times New Roman" w:hAnsi="Times New Roman" w:cs="Times New Roman"/>
+                <w:sz w:val="24"/>
+                <w:szCs w:val="24"/>
+              </w:rPr>
+              <w:t xml:space="preserve">To let the user know that the two sections have different </w:t>
+            </w:r>
+            <w:r>
+              <w:rPr>
+                <w:rFonts w:ascii="Times New Roman" w:eastAsia="Times New Roman" w:hAnsi="Times New Roman" w:cs="Times New Roman"/>
+                <w:sz w:val="24"/>
+                <w:szCs w:val="24"/>
+              </w:rPr>
+              <w:t>functionalities</w:t>
+            </w:r>
+            <w:r>
+              <w:rPr>
+                <w:rFonts w:ascii="Times New Roman" w:eastAsia="Times New Roman" w:hAnsi="Times New Roman" w:cs="Times New Roman"/>
+                <w:sz w:val="24"/>
+                <w:szCs w:val="24"/>
+              </w:rPr>
+              <w:t>.</w:t>
+            </w:r>
+          </w:p>
+        </w:tc>
+      </w:tr>
+    </w:tbl>
+    <w:p>
+      <w:pPr>
+        <w:rPr>
+          <w:rFonts w:ascii="Times New Roman" w:hAnsi="Times New Roman" w:cs="Times New Roman"/>
+          <w:sz w:val="24"/>
+          <w:szCs w:val="24"/>
+        </w:rPr>
+      </w:pPr>
+    </w:p>
+    <w:p>
+      <w:pPr>
         <w:rPr>
           <w:rFonts w:ascii="Times New Roman" w:hAnsi="Times New Roman" w:cs="Times New Roman"/>
           <w:b/>
@@ -1897,21 +2686,8 @@
           <w:sz w:val="30"/>
           <w:szCs w:val="30"/>
         </w:rPr>
-        <w:lastRenderedPageBreak/>
-        <w:t>Choices</w:t>
-      </w:r>
-    </w:p>
-    <w:p>
-      <w:pPr>
-        <w:rPr>
-          <w:rFonts w:ascii="Times New Roman" w:hAnsi="Times New Roman" w:cs="Times New Roman"/>
-          <w:sz w:val="24"/>
-          <w:szCs w:val="24"/>
-        </w:rPr>
-      </w:pPr>
-    </w:p>
-    <w:p>
-      <w:pPr>
+      </w:pPr>
+      <w:r>
         <w:rPr>
           <w:rFonts w:ascii="Times New Roman" w:hAnsi="Times New Roman" w:cs="Times New Roman"/>
           <w:b/>
@@ -1919,8 +2695,12 @@
           <w:sz w:val="30"/>
           <w:szCs w:val="30"/>
         </w:rPr>
-      </w:pPr>
-      <w:r>
+        <w:br w:type="page"/>
+      </w:r>
+    </w:p>
+    <w:p>
+      <w:pPr>
+        <w:jc w:val="center"/>
         <w:rPr>
           <w:rFonts w:ascii="Times New Roman" w:hAnsi="Times New Roman" w:cs="Times New Roman"/>
           <w:b/>
@@ -1928,12 +2708,8 @@
           <w:sz w:val="30"/>
           <w:szCs w:val="30"/>
         </w:rPr>
-        <w:br w:type="page"/>
-      </w:r>
-    </w:p>
-    <w:p>
-      <w:pPr>
-        <w:jc w:val="center"/>
+      </w:pPr>
+      <w:r>
         <w:rPr>
           <w:rFonts w:ascii="Times New Roman" w:hAnsi="Times New Roman" w:cs="Times New Roman"/>
           <w:b/>
@@ -1941,8 +2717,834 @@
           <w:sz w:val="30"/>
           <w:szCs w:val="30"/>
         </w:rPr>
-      </w:pPr>
-      <w:r>
+        <w:lastRenderedPageBreak/>
+        <w:t>To-do list</w:t>
+      </w:r>
+    </w:p>
+    <w:tbl>
+      <w:tblPr>
+        <w:tblW w:w="9346" w:type="dxa"/>
+        <w:tblBorders>
+          <w:top w:val="single" w:sz="8" w:space="0" w:color="A3A3A3"/>
+          <w:left w:val="single" w:sz="8" w:space="0" w:color="A3A3A3"/>
+          <w:bottom w:val="single" w:sz="8" w:space="0" w:color="A3A3A3"/>
+          <w:right w:val="single" w:sz="8" w:space="0" w:color="A3A3A3"/>
+        </w:tblBorders>
+        <w:tblCellMar>
+          <w:left w:w="0" w:type="dxa"/>
+          <w:right w:w="0" w:type="dxa"/>
+        </w:tblCellMar>
+        <w:tblLook w:val="04A0" w:firstRow="1" w:lastRow="0" w:firstColumn="1" w:lastColumn="0" w:noHBand="0" w:noVBand="1"/>
+        <w:tblCaption w:val=""/>
+        <w:tblDescription w:val=""/>
+      </w:tblPr>
+      <w:tblGrid>
+        <w:gridCol w:w="4040"/>
+        <w:gridCol w:w="2145"/>
+        <w:gridCol w:w="3161"/>
+      </w:tblGrid>
+      <w:tr>
+        <w:trPr>
+          <w:trHeight w:val="270"/>
+        </w:trPr>
+        <w:tc>
+          <w:tcPr>
+            <w:tcW w:w="4040" w:type="dxa"/>
+            <w:tcBorders>
+              <w:top w:val="single" w:sz="8" w:space="0" w:color="A3A3A3"/>
+              <w:left w:val="single" w:sz="8" w:space="0" w:color="A3A3A3"/>
+              <w:bottom w:val="single" w:sz="8" w:space="0" w:color="A3A3A3"/>
+              <w:right w:val="single" w:sz="8" w:space="0" w:color="A3A3A3"/>
+            </w:tcBorders>
+            <w:tcMar>
+              <w:top w:w="80" w:type="dxa"/>
+              <w:left w:w="80" w:type="dxa"/>
+              <w:bottom w:w="80" w:type="dxa"/>
+              <w:right w:w="80" w:type="dxa"/>
+            </w:tcMar>
+            <w:hideMark/>
+          </w:tcPr>
+          <w:p>
+            <w:pPr>
+              <w:spacing w:after="0" w:line="480" w:lineRule="auto"/>
+              <w:rPr>
+                <w:rFonts w:ascii="Times New Roman" w:eastAsia="Times New Roman" w:hAnsi="Times New Roman" w:cs="Times New Roman"/>
+                <w:sz w:val="24"/>
+                <w:szCs w:val="24"/>
+              </w:rPr>
+            </w:pPr>
+            <w:r>
+              <w:rPr>
+                <w:rFonts w:ascii="Times New Roman" w:eastAsia="Times New Roman" w:hAnsi="Times New Roman" w:cs="Times New Roman"/>
+                <w:b/>
+                <w:bCs/>
+                <w:sz w:val="24"/>
+                <w:szCs w:val="24"/>
+              </w:rPr>
+              <w:t>To Dos</w:t>
+            </w:r>
+          </w:p>
+        </w:tc>
+        <w:tc>
+          <w:tcPr>
+            <w:tcW w:w="2145" w:type="dxa"/>
+            <w:tcBorders>
+              <w:top w:val="single" w:sz="8" w:space="0" w:color="A3A3A3"/>
+              <w:left w:val="single" w:sz="8" w:space="0" w:color="A3A3A3"/>
+              <w:bottom w:val="single" w:sz="8" w:space="0" w:color="A3A3A3"/>
+              <w:right w:val="single" w:sz="8" w:space="0" w:color="A3A3A3"/>
+            </w:tcBorders>
+            <w:tcMar>
+              <w:top w:w="80" w:type="dxa"/>
+              <w:left w:w="80" w:type="dxa"/>
+              <w:bottom w:w="80" w:type="dxa"/>
+              <w:right w:w="80" w:type="dxa"/>
+            </w:tcMar>
+            <w:hideMark/>
+          </w:tcPr>
+          <w:p>
+            <w:pPr>
+              <w:spacing w:after="0" w:line="480" w:lineRule="auto"/>
+              <w:rPr>
+                <w:rFonts w:ascii="Times New Roman" w:eastAsia="Times New Roman" w:hAnsi="Times New Roman" w:cs="Times New Roman"/>
+                <w:sz w:val="24"/>
+                <w:szCs w:val="24"/>
+              </w:rPr>
+            </w:pPr>
+            <w:r>
+              <w:rPr>
+                <w:rFonts w:ascii="Times New Roman" w:eastAsia="Times New Roman" w:hAnsi="Times New Roman" w:cs="Times New Roman"/>
+                <w:b/>
+                <w:bCs/>
+                <w:sz w:val="24"/>
+                <w:szCs w:val="24"/>
+              </w:rPr>
+              <w:t>In Progress</w:t>
+            </w:r>
+          </w:p>
+        </w:tc>
+        <w:tc>
+          <w:tcPr>
+            <w:tcW w:w="3161" w:type="dxa"/>
+            <w:tcBorders>
+              <w:top w:val="single" w:sz="8" w:space="0" w:color="A3A3A3"/>
+              <w:left w:val="single" w:sz="8" w:space="0" w:color="A3A3A3"/>
+              <w:bottom w:val="single" w:sz="8" w:space="0" w:color="A3A3A3"/>
+              <w:right w:val="single" w:sz="8" w:space="0" w:color="A3A3A3"/>
+            </w:tcBorders>
+            <w:tcMar>
+              <w:top w:w="80" w:type="dxa"/>
+              <w:left w:w="80" w:type="dxa"/>
+              <w:bottom w:w="80" w:type="dxa"/>
+              <w:right w:w="80" w:type="dxa"/>
+            </w:tcMar>
+            <w:hideMark/>
+          </w:tcPr>
+          <w:p>
+            <w:pPr>
+              <w:spacing w:after="0" w:line="480" w:lineRule="auto"/>
+              <w:rPr>
+                <w:rFonts w:ascii="Times New Roman" w:eastAsia="Times New Roman" w:hAnsi="Times New Roman" w:cs="Times New Roman"/>
+                <w:sz w:val="24"/>
+                <w:szCs w:val="24"/>
+              </w:rPr>
+            </w:pPr>
+            <w:r>
+              <w:rPr>
+                <w:rFonts w:ascii="Times New Roman" w:eastAsia="Times New Roman" w:hAnsi="Times New Roman" w:cs="Times New Roman"/>
+                <w:b/>
+                <w:bCs/>
+                <w:sz w:val="24"/>
+                <w:szCs w:val="24"/>
+              </w:rPr>
+              <w:t>Done</w:t>
+            </w:r>
+            <w:r>
+              <w:rPr>
+                <w:rFonts w:ascii="Times New Roman" w:eastAsia="Times New Roman" w:hAnsi="Times New Roman" w:cs="Times New Roman"/>
+                <w:b/>
+                <w:bCs/>
+                <w:sz w:val="24"/>
+                <w:szCs w:val="24"/>
+              </w:rPr>
+              <w:t xml:space="preserve"> (MM/DD)</w:t>
+            </w:r>
+          </w:p>
+        </w:tc>
+      </w:tr>
+      <w:tr>
+        <w:trPr>
+          <w:trHeight w:val="541"/>
+        </w:trPr>
+        <w:tc>
+          <w:tcPr>
+            <w:tcW w:w="4040" w:type="dxa"/>
+            <w:tcBorders>
+              <w:top w:val="single" w:sz="8" w:space="0" w:color="A3A3A3"/>
+              <w:left w:val="single" w:sz="8" w:space="0" w:color="A3A3A3"/>
+              <w:bottom w:val="single" w:sz="8" w:space="0" w:color="A3A3A3"/>
+              <w:right w:val="single" w:sz="8" w:space="0" w:color="A3A3A3"/>
+            </w:tcBorders>
+            <w:tcMar>
+              <w:top w:w="80" w:type="dxa"/>
+              <w:left w:w="80" w:type="dxa"/>
+              <w:bottom w:w="80" w:type="dxa"/>
+              <w:right w:w="80" w:type="dxa"/>
+            </w:tcMar>
+            <w:hideMark/>
+          </w:tcPr>
+          <w:p>
+            <w:pPr>
+              <w:spacing w:after="0" w:line="480" w:lineRule="auto"/>
+              <w:rPr>
+                <w:rFonts w:ascii="Times New Roman" w:eastAsia="Times New Roman" w:hAnsi="Times New Roman" w:cs="Times New Roman"/>
+                <w:sz w:val="24"/>
+                <w:szCs w:val="24"/>
+              </w:rPr>
+            </w:pPr>
+            <w:r>
+              <w:rPr>
+                <w:rFonts w:ascii="Times New Roman" w:eastAsia="Times New Roman" w:hAnsi="Times New Roman" w:cs="Times New Roman"/>
+                <w:sz w:val="24"/>
+                <w:szCs w:val="24"/>
+              </w:rPr>
+              <w:t>Hour Submission for TA</w:t>
+            </w:r>
+          </w:p>
+        </w:tc>
+        <w:tc>
+          <w:tcPr>
+            <w:tcW w:w="2145" w:type="dxa"/>
+            <w:tcBorders>
+              <w:top w:val="single" w:sz="8" w:space="0" w:color="A3A3A3"/>
+              <w:left w:val="single" w:sz="8" w:space="0" w:color="A3A3A3"/>
+              <w:bottom w:val="single" w:sz="8" w:space="0" w:color="A3A3A3"/>
+              <w:right w:val="single" w:sz="8" w:space="0" w:color="A3A3A3"/>
+            </w:tcBorders>
+            <w:tcMar>
+              <w:top w:w="80" w:type="dxa"/>
+              <w:left w:w="80" w:type="dxa"/>
+              <w:bottom w:w="80" w:type="dxa"/>
+              <w:right w:w="80" w:type="dxa"/>
+            </w:tcMar>
+            <w:hideMark/>
+          </w:tcPr>
+          <w:p>
+            <w:pPr>
+              <w:spacing w:after="0" w:line="480" w:lineRule="auto"/>
+              <w:rPr>
+                <w:rFonts w:ascii="Times New Roman" w:eastAsia="Times New Roman" w:hAnsi="Times New Roman" w:cs="Times New Roman"/>
+                <w:sz w:val="24"/>
+                <w:szCs w:val="24"/>
+              </w:rPr>
+            </w:pPr>
+            <w:r>
+              <w:rPr>
+                <w:rFonts w:ascii="Times New Roman" w:eastAsia="Times New Roman" w:hAnsi="Times New Roman" w:cs="Times New Roman"/>
+                <w:sz w:val="24"/>
+                <w:szCs w:val="24"/>
+              </w:rPr>
+              <w:t> </w:t>
+            </w:r>
+            <w:r>
+              <w:rPr>
+                <w:rFonts w:ascii="Times New Roman" w:eastAsia="Times New Roman" w:hAnsi="Times New Roman" w:cs="Times New Roman"/>
+                <w:sz w:val="24"/>
+                <w:szCs w:val="24"/>
+              </w:rPr>
+              <w:t>Week 3</w:t>
+            </w:r>
+          </w:p>
+        </w:tc>
+        <w:tc>
+          <w:tcPr>
+            <w:tcW w:w="3161" w:type="dxa"/>
+            <w:tcBorders>
+              <w:top w:val="single" w:sz="8" w:space="0" w:color="A3A3A3"/>
+              <w:left w:val="single" w:sz="8" w:space="0" w:color="A3A3A3"/>
+              <w:bottom w:val="single" w:sz="8" w:space="0" w:color="A3A3A3"/>
+              <w:right w:val="single" w:sz="8" w:space="0" w:color="A3A3A3"/>
+            </w:tcBorders>
+            <w:tcMar>
+              <w:top w:w="80" w:type="dxa"/>
+              <w:left w:w="80" w:type="dxa"/>
+              <w:bottom w:w="80" w:type="dxa"/>
+              <w:right w:w="80" w:type="dxa"/>
+            </w:tcMar>
+            <w:hideMark/>
+          </w:tcPr>
+          <w:p>
+            <w:pPr>
+              <w:spacing w:after="0" w:line="480" w:lineRule="auto"/>
+              <w:rPr>
+                <w:rFonts w:ascii="Times New Roman" w:eastAsia="Times New Roman" w:hAnsi="Times New Roman" w:cs="Times New Roman"/>
+                <w:sz w:val="24"/>
+                <w:szCs w:val="24"/>
+              </w:rPr>
+            </w:pPr>
+            <w:r>
+              <w:rPr>
+                <w:rFonts w:ascii="Times New Roman" w:eastAsia="Times New Roman" w:hAnsi="Times New Roman" w:cs="Times New Roman"/>
+                <w:sz w:val="24"/>
+                <w:szCs w:val="24"/>
+              </w:rPr>
+              <w:t>0</w:t>
+            </w:r>
+            <w:r>
+              <w:rPr>
+                <w:rFonts w:ascii="Times New Roman" w:eastAsia="Times New Roman" w:hAnsi="Times New Roman" w:cs="Times New Roman"/>
+                <w:sz w:val="24"/>
+                <w:szCs w:val="24"/>
+              </w:rPr>
+              <w:t>6</w:t>
+            </w:r>
+            <w:r>
+              <w:rPr>
+                <w:rFonts w:ascii="Times New Roman" w:eastAsia="Times New Roman" w:hAnsi="Times New Roman" w:cs="Times New Roman"/>
+                <w:sz w:val="24"/>
+                <w:szCs w:val="24"/>
+              </w:rPr>
+              <w:t>/</w:t>
+            </w:r>
+            <w:r>
+              <w:rPr>
+                <w:rFonts w:ascii="Times New Roman" w:eastAsia="Times New Roman" w:hAnsi="Times New Roman" w:cs="Times New Roman"/>
+                <w:sz w:val="24"/>
+                <w:szCs w:val="24"/>
+              </w:rPr>
+              <w:t>30</w:t>
+            </w:r>
+          </w:p>
+        </w:tc>
+      </w:tr>
+      <w:tr>
+        <w:trPr>
+          <w:trHeight w:val="741"/>
+        </w:trPr>
+        <w:tc>
+          <w:tcPr>
+            <w:tcW w:w="4040" w:type="dxa"/>
+            <w:tcBorders>
+              <w:top w:val="single" w:sz="8" w:space="0" w:color="A3A3A3"/>
+              <w:left w:val="single" w:sz="8" w:space="0" w:color="A3A3A3"/>
+              <w:bottom w:val="single" w:sz="8" w:space="0" w:color="A3A3A3"/>
+              <w:right w:val="single" w:sz="8" w:space="0" w:color="A3A3A3"/>
+            </w:tcBorders>
+            <w:tcMar>
+              <w:top w:w="80" w:type="dxa"/>
+              <w:left w:w="80" w:type="dxa"/>
+              <w:bottom w:w="80" w:type="dxa"/>
+              <w:right w:w="80" w:type="dxa"/>
+            </w:tcMar>
+            <w:hideMark/>
+          </w:tcPr>
+          <w:p>
+            <w:pPr>
+              <w:spacing w:after="0" w:line="480" w:lineRule="auto"/>
+              <w:rPr>
+                <w:rFonts w:ascii="Times New Roman" w:eastAsia="Times New Roman" w:hAnsi="Times New Roman" w:cs="Times New Roman"/>
+                <w:sz w:val="24"/>
+                <w:szCs w:val="24"/>
+              </w:rPr>
+            </w:pPr>
+            <w:r>
+              <w:rPr>
+                <w:rFonts w:ascii="Times New Roman" w:eastAsia="Times New Roman" w:hAnsi="Times New Roman" w:cs="Times New Roman"/>
+                <w:sz w:val="24"/>
+                <w:szCs w:val="24"/>
+              </w:rPr>
+              <w:t>Making a position column for the Hour Approval Table</w:t>
+            </w:r>
+          </w:p>
+        </w:tc>
+        <w:tc>
+          <w:tcPr>
+            <w:tcW w:w="2145" w:type="dxa"/>
+            <w:tcBorders>
+              <w:top w:val="single" w:sz="8" w:space="0" w:color="A3A3A3"/>
+              <w:left w:val="single" w:sz="8" w:space="0" w:color="A3A3A3"/>
+              <w:bottom w:val="single" w:sz="8" w:space="0" w:color="A3A3A3"/>
+              <w:right w:val="single" w:sz="8" w:space="0" w:color="A3A3A3"/>
+            </w:tcBorders>
+            <w:tcMar>
+              <w:top w:w="80" w:type="dxa"/>
+              <w:left w:w="80" w:type="dxa"/>
+              <w:bottom w:w="80" w:type="dxa"/>
+              <w:right w:w="80" w:type="dxa"/>
+            </w:tcMar>
+            <w:hideMark/>
+          </w:tcPr>
+          <w:p>
+            <w:pPr>
+              <w:spacing w:after="0" w:line="480" w:lineRule="auto"/>
+              <w:rPr>
+                <w:rFonts w:ascii="Times New Roman" w:eastAsia="Times New Roman" w:hAnsi="Times New Roman" w:cs="Times New Roman"/>
+                <w:sz w:val="24"/>
+                <w:szCs w:val="24"/>
+              </w:rPr>
+            </w:pPr>
+            <w:r>
+              <w:rPr>
+                <w:rFonts w:ascii="Times New Roman" w:eastAsia="Times New Roman" w:hAnsi="Times New Roman" w:cs="Times New Roman"/>
+                <w:sz w:val="24"/>
+                <w:szCs w:val="24"/>
+              </w:rPr>
+              <w:t> </w:t>
+            </w:r>
+            <w:r>
+              <w:rPr>
+                <w:rFonts w:ascii="Times New Roman" w:eastAsia="Times New Roman" w:hAnsi="Times New Roman" w:cs="Times New Roman"/>
+                <w:sz w:val="24"/>
+                <w:szCs w:val="24"/>
+              </w:rPr>
+              <w:t>Week 4</w:t>
+            </w:r>
+          </w:p>
+        </w:tc>
+        <w:tc>
+          <w:tcPr>
+            <w:tcW w:w="3161" w:type="dxa"/>
+            <w:tcBorders>
+              <w:top w:val="single" w:sz="8" w:space="0" w:color="A3A3A3"/>
+              <w:left w:val="single" w:sz="8" w:space="0" w:color="A3A3A3"/>
+              <w:bottom w:val="single" w:sz="8" w:space="0" w:color="A3A3A3"/>
+              <w:right w:val="single" w:sz="8" w:space="0" w:color="A3A3A3"/>
+            </w:tcBorders>
+            <w:tcMar>
+              <w:top w:w="80" w:type="dxa"/>
+              <w:left w:w="80" w:type="dxa"/>
+              <w:bottom w:w="80" w:type="dxa"/>
+              <w:right w:w="80" w:type="dxa"/>
+            </w:tcMar>
+            <w:hideMark/>
+          </w:tcPr>
+          <w:p>
+            <w:pPr>
+              <w:spacing w:after="0" w:line="480" w:lineRule="auto"/>
+              <w:rPr>
+                <w:rFonts w:ascii="Times New Roman" w:eastAsia="Times New Roman" w:hAnsi="Times New Roman" w:cs="Times New Roman"/>
+                <w:sz w:val="24"/>
+                <w:szCs w:val="24"/>
+              </w:rPr>
+            </w:pPr>
+            <w:r>
+              <w:rPr>
+                <w:rFonts w:ascii="Times New Roman" w:eastAsia="Times New Roman" w:hAnsi="Times New Roman" w:cs="Times New Roman"/>
+                <w:sz w:val="24"/>
+                <w:szCs w:val="24"/>
+              </w:rPr>
+              <w:t>07/</w:t>
+            </w:r>
+            <w:r>
+              <w:rPr>
+                <w:rFonts w:ascii="Times New Roman" w:eastAsia="Times New Roman" w:hAnsi="Times New Roman" w:cs="Times New Roman"/>
+                <w:sz w:val="24"/>
+                <w:szCs w:val="24"/>
+              </w:rPr>
+              <w:t>11</w:t>
+            </w:r>
+          </w:p>
+        </w:tc>
+      </w:tr>
+      <w:tr>
+        <w:trPr>
+          <w:trHeight w:val="1082"/>
+        </w:trPr>
+        <w:tc>
+          <w:tcPr>
+            <w:tcW w:w="4040" w:type="dxa"/>
+            <w:tcBorders>
+              <w:top w:val="single" w:sz="8" w:space="0" w:color="A3A3A3"/>
+              <w:left w:val="single" w:sz="8" w:space="0" w:color="A3A3A3"/>
+              <w:bottom w:val="single" w:sz="8" w:space="0" w:color="A3A3A3"/>
+              <w:right w:val="single" w:sz="8" w:space="0" w:color="A3A3A3"/>
+            </w:tcBorders>
+            <w:tcMar>
+              <w:top w:w="80" w:type="dxa"/>
+              <w:left w:w="80" w:type="dxa"/>
+              <w:bottom w:w="80" w:type="dxa"/>
+              <w:right w:w="80" w:type="dxa"/>
+            </w:tcMar>
+            <w:hideMark/>
+          </w:tcPr>
+          <w:p>
+            <w:pPr>
+              <w:spacing w:after="0" w:line="480" w:lineRule="auto"/>
+              <w:rPr>
+                <w:rFonts w:ascii="Times New Roman" w:eastAsia="Times New Roman" w:hAnsi="Times New Roman" w:cs="Times New Roman"/>
+                <w:sz w:val="24"/>
+                <w:szCs w:val="24"/>
+              </w:rPr>
+            </w:pPr>
+            <w:r>
+              <w:rPr>
+                <w:rFonts w:ascii="Times New Roman" w:eastAsia="Times New Roman" w:hAnsi="Times New Roman" w:cs="Times New Roman"/>
+                <w:sz w:val="24"/>
+                <w:szCs w:val="24"/>
+              </w:rPr>
+              <w:t>Create a validation feature on Hour Submission form using JavaScript</w:t>
+            </w:r>
+          </w:p>
+        </w:tc>
+        <w:tc>
+          <w:tcPr>
+            <w:tcW w:w="2145" w:type="dxa"/>
+            <w:tcBorders>
+              <w:top w:val="single" w:sz="8" w:space="0" w:color="A3A3A3"/>
+              <w:left w:val="single" w:sz="8" w:space="0" w:color="A3A3A3"/>
+              <w:bottom w:val="single" w:sz="8" w:space="0" w:color="A3A3A3"/>
+              <w:right w:val="single" w:sz="8" w:space="0" w:color="A3A3A3"/>
+            </w:tcBorders>
+            <w:tcMar>
+              <w:top w:w="80" w:type="dxa"/>
+              <w:left w:w="80" w:type="dxa"/>
+              <w:bottom w:w="80" w:type="dxa"/>
+              <w:right w:w="80" w:type="dxa"/>
+            </w:tcMar>
+            <w:hideMark/>
+          </w:tcPr>
+          <w:p>
+            <w:pPr>
+              <w:spacing w:after="0" w:line="480" w:lineRule="auto"/>
+              <w:rPr>
+                <w:rFonts w:ascii="Times New Roman" w:eastAsia="Times New Roman" w:hAnsi="Times New Roman" w:cs="Times New Roman"/>
+                <w:sz w:val="24"/>
+                <w:szCs w:val="24"/>
+              </w:rPr>
+            </w:pPr>
+            <w:r>
+              <w:rPr>
+                <w:rFonts w:ascii="Times New Roman" w:eastAsia="Times New Roman" w:hAnsi="Times New Roman" w:cs="Times New Roman"/>
+                <w:sz w:val="24"/>
+                <w:szCs w:val="24"/>
+              </w:rPr>
+              <w:t> </w:t>
+            </w:r>
+            <w:r>
+              <w:rPr>
+                <w:rFonts w:ascii="Times New Roman" w:eastAsia="Times New Roman" w:hAnsi="Times New Roman" w:cs="Times New Roman"/>
+                <w:sz w:val="24"/>
+                <w:szCs w:val="24"/>
+              </w:rPr>
+              <w:t xml:space="preserve">Week </w:t>
+            </w:r>
+            <w:r>
+              <w:rPr>
+                <w:rFonts w:ascii="Times New Roman" w:eastAsia="Times New Roman" w:hAnsi="Times New Roman" w:cs="Times New Roman"/>
+                <w:sz w:val="24"/>
+                <w:szCs w:val="24"/>
+              </w:rPr>
+              <w:t>6</w:t>
+            </w:r>
+          </w:p>
+        </w:tc>
+        <w:tc>
+          <w:tcPr>
+            <w:tcW w:w="3161" w:type="dxa"/>
+            <w:tcBorders>
+              <w:top w:val="single" w:sz="8" w:space="0" w:color="A3A3A3"/>
+              <w:left w:val="single" w:sz="8" w:space="0" w:color="A3A3A3"/>
+              <w:bottom w:val="single" w:sz="8" w:space="0" w:color="A3A3A3"/>
+              <w:right w:val="single" w:sz="8" w:space="0" w:color="A3A3A3"/>
+            </w:tcBorders>
+            <w:tcMar>
+              <w:top w:w="80" w:type="dxa"/>
+              <w:left w:w="80" w:type="dxa"/>
+              <w:bottom w:w="80" w:type="dxa"/>
+              <w:right w:w="80" w:type="dxa"/>
+            </w:tcMar>
+            <w:hideMark/>
+          </w:tcPr>
+          <w:p>
+            <w:pPr>
+              <w:spacing w:after="0" w:line="480" w:lineRule="auto"/>
+              <w:rPr>
+                <w:rFonts w:ascii="Times New Roman" w:eastAsia="Times New Roman" w:hAnsi="Times New Roman" w:cs="Times New Roman"/>
+                <w:sz w:val="24"/>
+                <w:szCs w:val="24"/>
+              </w:rPr>
+            </w:pPr>
+            <w:r>
+              <w:rPr>
+                <w:rFonts w:ascii="Times New Roman" w:eastAsia="Times New Roman" w:hAnsi="Times New Roman" w:cs="Times New Roman"/>
+                <w:sz w:val="24"/>
+                <w:szCs w:val="24"/>
+              </w:rPr>
+              <w:t>07/2</w:t>
+            </w:r>
+            <w:r>
+              <w:rPr>
+                <w:rFonts w:ascii="Times New Roman" w:eastAsia="Times New Roman" w:hAnsi="Times New Roman" w:cs="Times New Roman"/>
+                <w:sz w:val="24"/>
+                <w:szCs w:val="24"/>
+              </w:rPr>
+              <w:t>0</w:t>
+            </w:r>
+          </w:p>
+        </w:tc>
+      </w:tr>
+      <w:tr>
+        <w:trPr>
+          <w:trHeight w:val="1894"/>
+        </w:trPr>
+        <w:tc>
+          <w:tcPr>
+            <w:tcW w:w="4040" w:type="dxa"/>
+            <w:tcBorders>
+              <w:top w:val="single" w:sz="8" w:space="0" w:color="A3A3A3"/>
+              <w:left w:val="single" w:sz="8" w:space="0" w:color="A3A3A3"/>
+              <w:bottom w:val="single" w:sz="8" w:space="0" w:color="A3A3A3"/>
+              <w:right w:val="single" w:sz="8" w:space="0" w:color="A3A3A3"/>
+            </w:tcBorders>
+            <w:tcMar>
+              <w:top w:w="80" w:type="dxa"/>
+              <w:left w:w="80" w:type="dxa"/>
+              <w:bottom w:w="80" w:type="dxa"/>
+              <w:right w:w="80" w:type="dxa"/>
+            </w:tcMar>
+            <w:hideMark/>
+          </w:tcPr>
+          <w:p>
+            <w:pPr>
+              <w:spacing w:after="0" w:line="480" w:lineRule="auto"/>
+              <w:rPr>
+                <w:rFonts w:ascii="Times New Roman" w:eastAsia="Times New Roman" w:hAnsi="Times New Roman" w:cs="Times New Roman"/>
+                <w:sz w:val="24"/>
+                <w:szCs w:val="24"/>
+              </w:rPr>
+            </w:pPr>
+            <w:r>
+              <w:rPr>
+                <w:rFonts w:ascii="Times New Roman" w:eastAsia="Times New Roman" w:hAnsi="Times New Roman" w:cs="Times New Roman"/>
+                <w:sz w:val="24"/>
+                <w:szCs w:val="24"/>
+              </w:rPr>
+              <w:t>Improve Hour Submission layout by hiding unnecessary elements by using either JavaScript or PHP.</w:t>
+            </w:r>
+          </w:p>
+        </w:tc>
+        <w:tc>
+          <w:tcPr>
+            <w:tcW w:w="2145" w:type="dxa"/>
+            <w:tcBorders>
+              <w:top w:val="single" w:sz="8" w:space="0" w:color="A3A3A3"/>
+              <w:left w:val="single" w:sz="8" w:space="0" w:color="A3A3A3"/>
+              <w:bottom w:val="single" w:sz="8" w:space="0" w:color="A3A3A3"/>
+              <w:right w:val="single" w:sz="8" w:space="0" w:color="A3A3A3"/>
+            </w:tcBorders>
+            <w:tcMar>
+              <w:top w:w="80" w:type="dxa"/>
+              <w:left w:w="80" w:type="dxa"/>
+              <w:bottom w:w="80" w:type="dxa"/>
+              <w:right w:w="80" w:type="dxa"/>
+            </w:tcMar>
+            <w:hideMark/>
+          </w:tcPr>
+          <w:p>
+            <w:pPr>
+              <w:spacing w:after="0" w:line="480" w:lineRule="auto"/>
+              <w:rPr>
+                <w:rFonts w:ascii="Times New Roman" w:eastAsia="Times New Roman" w:hAnsi="Times New Roman" w:cs="Times New Roman"/>
+                <w:sz w:val="24"/>
+                <w:szCs w:val="24"/>
+              </w:rPr>
+            </w:pPr>
+            <w:r>
+              <w:rPr>
+                <w:rFonts w:ascii="Times New Roman" w:eastAsia="Times New Roman" w:hAnsi="Times New Roman" w:cs="Times New Roman"/>
+                <w:sz w:val="24"/>
+                <w:szCs w:val="24"/>
+              </w:rPr>
+              <w:t> </w:t>
+            </w:r>
+            <w:r>
+              <w:rPr>
+                <w:rFonts w:ascii="Times New Roman" w:eastAsia="Times New Roman" w:hAnsi="Times New Roman" w:cs="Times New Roman"/>
+                <w:sz w:val="24"/>
+                <w:szCs w:val="24"/>
+              </w:rPr>
+              <w:t>Week</w:t>
+            </w:r>
+            <w:r>
+              <w:rPr>
+                <w:rFonts w:ascii="Times New Roman" w:eastAsia="Times New Roman" w:hAnsi="Times New Roman" w:cs="Times New Roman"/>
+                <w:sz w:val="24"/>
+                <w:szCs w:val="24"/>
+              </w:rPr>
+              <w:t xml:space="preserve"> 6</w:t>
+            </w:r>
+          </w:p>
+        </w:tc>
+        <w:tc>
+          <w:tcPr>
+            <w:tcW w:w="3161" w:type="dxa"/>
+            <w:tcBorders>
+              <w:top w:val="single" w:sz="8" w:space="0" w:color="A3A3A3"/>
+              <w:left w:val="single" w:sz="8" w:space="0" w:color="A3A3A3"/>
+              <w:bottom w:val="single" w:sz="8" w:space="0" w:color="A3A3A3"/>
+              <w:right w:val="single" w:sz="8" w:space="0" w:color="A3A3A3"/>
+            </w:tcBorders>
+            <w:tcMar>
+              <w:top w:w="80" w:type="dxa"/>
+              <w:left w:w="80" w:type="dxa"/>
+              <w:bottom w:w="80" w:type="dxa"/>
+              <w:right w:w="80" w:type="dxa"/>
+            </w:tcMar>
+            <w:hideMark/>
+          </w:tcPr>
+          <w:p>
+            <w:pPr>
+              <w:spacing w:after="0" w:line="480" w:lineRule="auto"/>
+              <w:rPr>
+                <w:rFonts w:ascii="Times New Roman" w:eastAsia="Times New Roman" w:hAnsi="Times New Roman" w:cs="Times New Roman"/>
+                <w:sz w:val="24"/>
+                <w:szCs w:val="24"/>
+              </w:rPr>
+            </w:pPr>
+            <w:r>
+              <w:rPr>
+                <w:rFonts w:ascii="Times New Roman" w:eastAsia="Times New Roman" w:hAnsi="Times New Roman" w:cs="Times New Roman"/>
+                <w:sz w:val="24"/>
+                <w:szCs w:val="24"/>
+              </w:rPr>
+              <w:t>07/23</w:t>
+            </w:r>
+          </w:p>
+        </w:tc>
+      </w:tr>
+      <w:tr>
+        <w:trPr>
+          <w:trHeight w:val="1635"/>
+        </w:trPr>
+        <w:tc>
+          <w:tcPr>
+            <w:tcW w:w="4040" w:type="dxa"/>
+            <w:tcBorders>
+              <w:top w:val="single" w:sz="8" w:space="0" w:color="A3A3A3"/>
+              <w:left w:val="single" w:sz="8" w:space="0" w:color="A3A3A3"/>
+              <w:bottom w:val="single" w:sz="8" w:space="0" w:color="A3A3A3"/>
+              <w:right w:val="single" w:sz="8" w:space="0" w:color="A3A3A3"/>
+            </w:tcBorders>
+            <w:tcMar>
+              <w:top w:w="80" w:type="dxa"/>
+              <w:left w:w="80" w:type="dxa"/>
+              <w:bottom w:w="80" w:type="dxa"/>
+              <w:right w:w="80" w:type="dxa"/>
+            </w:tcMar>
+            <w:hideMark/>
+          </w:tcPr>
+          <w:p>
+            <w:pPr>
+              <w:spacing w:after="0" w:line="480" w:lineRule="auto"/>
+              <w:rPr>
+                <w:rFonts w:ascii="Times New Roman" w:eastAsia="Times New Roman" w:hAnsi="Times New Roman" w:cs="Times New Roman"/>
+                <w:sz w:val="24"/>
+                <w:szCs w:val="24"/>
+              </w:rPr>
+            </w:pPr>
+            <w:r>
+              <w:rPr>
+                <w:rFonts w:ascii="Times New Roman" w:eastAsia="Times New Roman" w:hAnsi="Times New Roman" w:cs="Times New Roman"/>
+                <w:sz w:val="24"/>
+                <w:szCs w:val="24"/>
+              </w:rPr>
+              <w:t xml:space="preserve">Show different modals for TA and Marker based on the user using PHP $_SESSION varibale </w:t>
+            </w:r>
+          </w:p>
+        </w:tc>
+        <w:tc>
+          <w:tcPr>
+            <w:tcW w:w="2145" w:type="dxa"/>
+            <w:tcBorders>
+              <w:top w:val="single" w:sz="8" w:space="0" w:color="A3A3A3"/>
+              <w:left w:val="single" w:sz="8" w:space="0" w:color="A3A3A3"/>
+              <w:bottom w:val="single" w:sz="8" w:space="0" w:color="A3A3A3"/>
+              <w:right w:val="single" w:sz="8" w:space="0" w:color="A3A3A3"/>
+            </w:tcBorders>
+            <w:tcMar>
+              <w:top w:w="80" w:type="dxa"/>
+              <w:left w:w="80" w:type="dxa"/>
+              <w:bottom w:w="80" w:type="dxa"/>
+              <w:right w:w="80" w:type="dxa"/>
+            </w:tcMar>
+            <w:hideMark/>
+          </w:tcPr>
+          <w:p>
+            <w:pPr>
+              <w:spacing w:after="0" w:line="480" w:lineRule="auto"/>
+              <w:rPr>
+                <w:rFonts w:ascii="Times New Roman" w:eastAsia="Times New Roman" w:hAnsi="Times New Roman" w:cs="Times New Roman"/>
+                <w:sz w:val="24"/>
+                <w:szCs w:val="24"/>
+              </w:rPr>
+            </w:pPr>
+            <w:r>
+              <w:rPr>
+                <w:rFonts w:ascii="Times New Roman" w:eastAsia="Times New Roman" w:hAnsi="Times New Roman" w:cs="Times New Roman"/>
+                <w:sz w:val="24"/>
+                <w:szCs w:val="24"/>
+              </w:rPr>
+              <w:t xml:space="preserve">Week </w:t>
+            </w:r>
+            <w:r>
+              <w:rPr>
+                <w:rFonts w:ascii="Times New Roman" w:eastAsia="Times New Roman" w:hAnsi="Times New Roman" w:cs="Times New Roman"/>
+                <w:sz w:val="24"/>
+                <w:szCs w:val="24"/>
+              </w:rPr>
+              <w:t>6</w:t>
+            </w:r>
+          </w:p>
+        </w:tc>
+        <w:tc>
+          <w:tcPr>
+            <w:tcW w:w="3161" w:type="dxa"/>
+            <w:tcBorders>
+              <w:top w:val="single" w:sz="8" w:space="0" w:color="A3A3A3"/>
+              <w:left w:val="single" w:sz="8" w:space="0" w:color="A3A3A3"/>
+              <w:bottom w:val="single" w:sz="8" w:space="0" w:color="A3A3A3"/>
+              <w:right w:val="single" w:sz="8" w:space="0" w:color="A3A3A3"/>
+            </w:tcBorders>
+            <w:tcMar>
+              <w:top w:w="80" w:type="dxa"/>
+              <w:left w:w="80" w:type="dxa"/>
+              <w:bottom w:w="80" w:type="dxa"/>
+              <w:right w:w="80" w:type="dxa"/>
+            </w:tcMar>
+            <w:hideMark/>
+          </w:tcPr>
+          <w:p>
+            <w:pPr>
+              <w:spacing w:after="0" w:line="480" w:lineRule="auto"/>
+              <w:rPr>
+                <w:rFonts w:ascii="Times New Roman" w:eastAsia="Times New Roman" w:hAnsi="Times New Roman" w:cs="Times New Roman"/>
+                <w:sz w:val="24"/>
+                <w:szCs w:val="24"/>
+              </w:rPr>
+            </w:pPr>
+            <w:r>
+              <w:rPr>
+                <w:rFonts w:ascii="Times New Roman" w:eastAsia="Times New Roman" w:hAnsi="Times New Roman" w:cs="Times New Roman"/>
+                <w:sz w:val="24"/>
+                <w:szCs w:val="24"/>
+              </w:rPr>
+              <w:t>07/30</w:t>
+            </w:r>
+          </w:p>
+        </w:tc>
+      </w:tr>
+    </w:tbl>
+    <w:p>
+      <w:pPr>
+        <w:rPr>
+          <w:rFonts w:ascii="Times New Roman" w:hAnsi="Times New Roman" w:cs="Times New Roman"/>
+          <w:sz w:val="24"/>
+          <w:szCs w:val="24"/>
+        </w:rPr>
+      </w:pPr>
+    </w:p>
+    <w:p>
+      <w:pPr>
         <w:rPr>
           <w:rFonts w:ascii="Times New Roman" w:hAnsi="Times New Roman" w:cs="Times New Roman"/>
           <w:b/>
@@ -1950,21 +3552,8 @@
           <w:sz w:val="30"/>
           <w:szCs w:val="30"/>
         </w:rPr>
-        <w:lastRenderedPageBreak/>
-        <w:t>To-do list</w:t>
-      </w:r>
-    </w:p>
-    <w:p>
-      <w:pPr>
-        <w:rPr>
-          <w:rFonts w:ascii="Times New Roman" w:hAnsi="Times New Roman" w:cs="Times New Roman"/>
-          <w:sz w:val="24"/>
-          <w:szCs w:val="24"/>
-        </w:rPr>
-      </w:pPr>
-    </w:p>
-    <w:p>
-      <w:pPr>
+      </w:pPr>
+      <w:r>
         <w:rPr>
           <w:rFonts w:ascii="Times New Roman" w:hAnsi="Times New Roman" w:cs="Times New Roman"/>
           <w:b/>
@@ -1972,8 +3561,12 @@
           <w:sz w:val="30"/>
           <w:szCs w:val="30"/>
         </w:rPr>
-      </w:pPr>
-      <w:r>
+        <w:br w:type="page"/>
+      </w:r>
+    </w:p>
+    <w:p>
+      <w:pPr>
+        <w:jc w:val="center"/>
         <w:rPr>
           <w:rFonts w:ascii="Times New Roman" w:hAnsi="Times New Roman" w:cs="Times New Roman"/>
           <w:b/>
@@ -1981,12 +3574,8 @@
           <w:sz w:val="30"/>
           <w:szCs w:val="30"/>
         </w:rPr>
-        <w:br w:type="page"/>
-      </w:r>
-    </w:p>
-    <w:p>
-      <w:pPr>
-        <w:jc w:val="center"/>
+      </w:pPr>
+      <w:r>
         <w:rPr>
           <w:rFonts w:ascii="Times New Roman" w:hAnsi="Times New Roman" w:cs="Times New Roman"/>
           <w:b/>
@@ -1994,19 +3583,660 @@
           <w:sz w:val="30"/>
           <w:szCs w:val="30"/>
         </w:rPr>
-      </w:pPr>
-      <w:r>
-        <w:rPr>
-          <w:rFonts w:ascii="Times New Roman" w:hAnsi="Times New Roman" w:cs="Times New Roman"/>
-          <w:b/>
-          <w:bCs/>
-          <w:sz w:val="30"/>
-          <w:szCs w:val="30"/>
-        </w:rPr>
         <w:lastRenderedPageBreak/>
         <w:t>Code issues</w:t>
       </w:r>
     </w:p>
+    <w:tbl>
+      <w:tblPr>
+        <w:tblStyle w:val="PlainTable1"/>
+        <w:tblW w:w="9350" w:type="dxa"/>
+        <w:tblLook w:val="04A0" w:firstRow="1" w:lastRow="0" w:firstColumn="1" w:lastColumn="0" w:noHBand="0" w:noVBand="1"/>
+        <w:tblCaption w:val=""/>
+        <w:tblDescription w:val=""/>
+      </w:tblPr>
+      <w:tblGrid>
+        <w:gridCol w:w="891"/>
+        <w:gridCol w:w="5399"/>
+        <w:gridCol w:w="3060"/>
+      </w:tblGrid>
+      <w:tr>
+        <w:trPr>
+          <w:cnfStyle w:val="100000000000" w:firstRow="1" w:lastRow="0" w:firstColumn="0" w:lastColumn="0" w:oddVBand="0" w:evenVBand="0" w:oddHBand="0" w:evenHBand="0" w:firstRowFirstColumn="0" w:firstRowLastColumn="0" w:lastRowFirstColumn="0" w:lastRowLastColumn="0"/>
+        </w:trPr>
+        <w:tc>
+          <w:tcPr>
+            <w:cnfStyle w:val="001000000000" w:firstRow="0" w:lastRow="0" w:firstColumn="1" w:lastColumn="0" w:oddVBand="0" w:evenVBand="0" w:oddHBand="0" w:evenHBand="0" w:firstRowFirstColumn="0" w:firstRowLastColumn="0" w:lastRowFirstColumn="0" w:lastRowLastColumn="0"/>
+            <w:tcW w:w="891" w:type="dxa"/>
+            <w:hideMark/>
+          </w:tcPr>
+          <w:p>
+            <w:pPr>
+              <w:spacing w:line="480" w:lineRule="auto"/>
+              <w:rPr>
+                <w:rFonts w:ascii="Times New Roman" w:eastAsia="Times New Roman" w:hAnsi="Times New Roman" w:cs="Times New Roman"/>
+                <w:sz w:val="24"/>
+                <w:szCs w:val="24"/>
+              </w:rPr>
+            </w:pPr>
+            <w:r>
+              <w:rPr>
+                <w:rFonts w:ascii="Times New Roman" w:eastAsia="Times New Roman" w:hAnsi="Times New Roman" w:cs="Times New Roman"/>
+                <w:sz w:val="24"/>
+                <w:szCs w:val="24"/>
+              </w:rPr>
+              <w:t>Da</w:t>
+            </w:r>
+            <w:r>
+              <w:rPr>
+                <w:rFonts w:ascii="Times New Roman" w:eastAsia="Times New Roman" w:hAnsi="Times New Roman" w:cs="Times New Roman"/>
+                <w:b w:val="0"/>
+                <w:bCs w:val="0"/>
+                <w:sz w:val="24"/>
+                <w:szCs w:val="24"/>
+              </w:rPr>
+              <w:t>te</w:t>
+            </w:r>
+          </w:p>
+        </w:tc>
+        <w:tc>
+          <w:tcPr>
+            <w:tcW w:w="5399" w:type="dxa"/>
+            <w:hideMark/>
+          </w:tcPr>
+          <w:p>
+            <w:pPr>
+              <w:spacing w:line="480" w:lineRule="auto"/>
+              <w:cnfStyle w:val="100000000000" w:firstRow="1" w:lastRow="0" w:firstColumn="0" w:lastColumn="0" w:oddVBand="0" w:evenVBand="0" w:oddHBand="0" w:evenHBand="0" w:firstRowFirstColumn="0" w:firstRowLastColumn="0" w:lastRowFirstColumn="0" w:lastRowLastColumn="0"/>
+              <w:rPr>
+                <w:rFonts w:ascii="Times New Roman" w:eastAsia="Times New Roman" w:hAnsi="Times New Roman" w:cs="Times New Roman"/>
+                <w:sz w:val="24"/>
+                <w:szCs w:val="24"/>
+              </w:rPr>
+            </w:pPr>
+            <w:r>
+              <w:rPr>
+                <w:rFonts w:ascii="Times New Roman" w:eastAsia="Times New Roman" w:hAnsi="Times New Roman" w:cs="Times New Roman"/>
+                <w:sz w:val="24"/>
+                <w:szCs w:val="24"/>
+              </w:rPr>
+              <w:t>Bug</w:t>
+            </w:r>
+          </w:p>
+        </w:tc>
+        <w:tc>
+          <w:tcPr>
+            <w:tcW w:w="3060" w:type="dxa"/>
+            <w:hideMark/>
+          </w:tcPr>
+          <w:p>
+            <w:pPr>
+              <w:spacing w:line="480" w:lineRule="auto"/>
+              <w:cnfStyle w:val="100000000000" w:firstRow="1" w:lastRow="0" w:firstColumn="0" w:lastColumn="0" w:oddVBand="0" w:evenVBand="0" w:oddHBand="0" w:evenHBand="0" w:firstRowFirstColumn="0" w:firstRowLastColumn="0" w:lastRowFirstColumn="0" w:lastRowLastColumn="0"/>
+              <w:rPr>
+                <w:rFonts w:ascii="Times New Roman" w:eastAsia="Times New Roman" w:hAnsi="Times New Roman" w:cs="Times New Roman"/>
+                <w:sz w:val="24"/>
+                <w:szCs w:val="24"/>
+              </w:rPr>
+            </w:pPr>
+            <w:r>
+              <w:rPr>
+                <w:rFonts w:ascii="Times New Roman" w:eastAsia="Times New Roman" w:hAnsi="Times New Roman" w:cs="Times New Roman"/>
+                <w:sz w:val="24"/>
+                <w:szCs w:val="24"/>
+              </w:rPr>
+              <w:t>Fixes/Workaround</w:t>
+            </w:r>
+          </w:p>
+        </w:tc>
+      </w:tr>
+      <w:tr>
+        <w:trPr>
+          <w:cnfStyle w:val="000000100000" w:firstRow="0" w:lastRow="0" w:firstColumn="0" w:lastColumn="0" w:oddVBand="0" w:evenVBand="0" w:oddHBand="1" w:evenHBand="0" w:firstRowFirstColumn="0" w:firstRowLastColumn="0" w:lastRowFirstColumn="0" w:lastRowLastColumn="0"/>
+        </w:trPr>
+        <w:tc>
+          <w:tcPr>
+            <w:cnfStyle w:val="001000000000" w:firstRow="0" w:lastRow="0" w:firstColumn="1" w:lastColumn="0" w:oddVBand="0" w:evenVBand="0" w:oddHBand="0" w:evenHBand="0" w:firstRowFirstColumn="0" w:firstRowLastColumn="0" w:lastRowFirstColumn="0" w:lastRowLastColumn="0"/>
+            <w:tcW w:w="891" w:type="dxa"/>
+            <w:hideMark/>
+          </w:tcPr>
+          <w:p>
+            <w:pPr>
+              <w:spacing w:line="480" w:lineRule="auto"/>
+              <w:rPr>
+                <w:rFonts w:ascii="Times New Roman" w:eastAsia="Times New Roman" w:hAnsi="Times New Roman" w:cs="Times New Roman"/>
+                <w:sz w:val="24"/>
+                <w:szCs w:val="24"/>
+              </w:rPr>
+            </w:pPr>
+            <w:r>
+              <w:rPr>
+                <w:rFonts w:ascii="Times New Roman" w:eastAsia="Times New Roman" w:hAnsi="Times New Roman" w:cs="Times New Roman"/>
+                <w:sz w:val="24"/>
+                <w:szCs w:val="24"/>
+              </w:rPr>
+              <w:t>06/22</w:t>
+            </w:r>
+          </w:p>
+        </w:tc>
+        <w:tc>
+          <w:tcPr>
+            <w:tcW w:w="5399" w:type="dxa"/>
+            <w:hideMark/>
+          </w:tcPr>
+          <w:p>
+            <w:pPr>
+              <w:spacing w:line="480" w:lineRule="auto"/>
+              <w:cnfStyle w:val="000000100000" w:firstRow="0" w:lastRow="0" w:firstColumn="0" w:lastColumn="0" w:oddVBand="0" w:evenVBand="0" w:oddHBand="1" w:evenHBand="0" w:firstRowFirstColumn="0" w:firstRowLastColumn="0" w:lastRowFirstColumn="0" w:lastRowLastColumn="0"/>
+              <w:rPr>
+                <w:rFonts w:ascii="Times New Roman" w:eastAsia="Times New Roman" w:hAnsi="Times New Roman" w:cs="Times New Roman"/>
+                <w:sz w:val="24"/>
+                <w:szCs w:val="24"/>
+              </w:rPr>
+            </w:pPr>
+            <w:r>
+              <w:rPr>
+                <w:rFonts w:ascii="Times New Roman" w:eastAsia="Times New Roman" w:hAnsi="Times New Roman" w:cs="Times New Roman"/>
+                <w:sz w:val="24"/>
+                <w:szCs w:val="24"/>
+              </w:rPr>
+              <w:t>The inner div was not wrapped around the outer div</w:t>
+            </w:r>
+          </w:p>
+        </w:tc>
+        <w:tc>
+          <w:tcPr>
+            <w:tcW w:w="3060" w:type="dxa"/>
+            <w:hideMark/>
+          </w:tcPr>
+          <w:p>
+            <w:pPr>
+              <w:spacing w:line="480" w:lineRule="auto"/>
+              <w:cnfStyle w:val="000000100000" w:firstRow="0" w:lastRow="0" w:firstColumn="0" w:lastColumn="0" w:oddVBand="0" w:evenVBand="0" w:oddHBand="1" w:evenHBand="0" w:firstRowFirstColumn="0" w:firstRowLastColumn="0" w:lastRowFirstColumn="0" w:lastRowLastColumn="0"/>
+              <w:rPr>
+                <w:rFonts w:ascii="Times New Roman" w:eastAsia="Times New Roman" w:hAnsi="Times New Roman" w:cs="Times New Roman"/>
+                <w:sz w:val="24"/>
+                <w:szCs w:val="24"/>
+              </w:rPr>
+            </w:pPr>
+            <w:r>
+              <w:rPr>
+                <w:rFonts w:ascii="Times New Roman" w:eastAsia="Times New Roman" w:hAnsi="Times New Roman" w:cs="Times New Roman"/>
+                <w:sz w:val="24"/>
+                <w:szCs w:val="24"/>
+              </w:rPr>
+              <w:t>Deleted the duplicate inner div.</w:t>
+            </w:r>
+          </w:p>
+        </w:tc>
+      </w:tr>
+      <w:tr>
+        <w:tc>
+          <w:tcPr>
+            <w:cnfStyle w:val="001000000000" w:firstRow="0" w:lastRow="0" w:firstColumn="1" w:lastColumn="0" w:oddVBand="0" w:evenVBand="0" w:oddHBand="0" w:evenHBand="0" w:firstRowFirstColumn="0" w:firstRowLastColumn="0" w:lastRowFirstColumn="0" w:lastRowLastColumn="0"/>
+            <w:tcW w:w="891" w:type="dxa"/>
+            <w:hideMark/>
+          </w:tcPr>
+          <w:p>
+            <w:pPr>
+              <w:spacing w:line="480" w:lineRule="auto"/>
+              <w:rPr>
+                <w:rFonts w:ascii="Times New Roman" w:eastAsia="Times New Roman" w:hAnsi="Times New Roman" w:cs="Times New Roman"/>
+                <w:sz w:val="24"/>
+                <w:szCs w:val="24"/>
+              </w:rPr>
+            </w:pPr>
+            <w:r>
+              <w:rPr>
+                <w:rFonts w:ascii="Times New Roman" w:eastAsia="Times New Roman" w:hAnsi="Times New Roman" w:cs="Times New Roman"/>
+                <w:sz w:val="24"/>
+                <w:szCs w:val="24"/>
+              </w:rPr>
+              <w:t>06/30</w:t>
+            </w:r>
+          </w:p>
+        </w:tc>
+        <w:tc>
+          <w:tcPr>
+            <w:tcW w:w="5399" w:type="dxa"/>
+            <w:hideMark/>
+          </w:tcPr>
+          <w:p>
+            <w:pPr>
+              <w:spacing w:line="480" w:lineRule="auto"/>
+              <w:cnfStyle w:val="000000000000" w:firstRow="0" w:lastRow="0" w:firstColumn="0" w:lastColumn="0" w:oddVBand="0" w:evenVBand="0" w:oddHBand="0" w:evenHBand="0" w:firstRowFirstColumn="0" w:firstRowLastColumn="0" w:lastRowFirstColumn="0" w:lastRowLastColumn="0"/>
+              <w:rPr>
+                <w:rFonts w:ascii="Times New Roman" w:eastAsia="Times New Roman" w:hAnsi="Times New Roman" w:cs="Times New Roman"/>
+                <w:sz w:val="24"/>
+                <w:szCs w:val="24"/>
+              </w:rPr>
+            </w:pPr>
+            <w:r>
+              <w:rPr>
+                <w:rFonts w:ascii="Times New Roman" w:eastAsia="Times New Roman" w:hAnsi="Times New Roman" w:cs="Times New Roman"/>
+                <w:sz w:val="24"/>
+                <w:szCs w:val="24"/>
+              </w:rPr>
+              <w:t>There is a conflict during the development as there are more than one people working on the same file on the same branch</w:t>
+            </w:r>
+          </w:p>
+        </w:tc>
+        <w:tc>
+          <w:tcPr>
+            <w:tcW w:w="3060" w:type="dxa"/>
+            <w:hideMark/>
+          </w:tcPr>
+          <w:p>
+            <w:pPr>
+              <w:spacing w:line="480" w:lineRule="auto"/>
+              <w:cnfStyle w:val="000000000000" w:firstRow="0" w:lastRow="0" w:firstColumn="0" w:lastColumn="0" w:oddVBand="0" w:evenVBand="0" w:oddHBand="0" w:evenHBand="0" w:firstRowFirstColumn="0" w:firstRowLastColumn="0" w:lastRowFirstColumn="0" w:lastRowLastColumn="0"/>
+              <w:rPr>
+                <w:rFonts w:ascii="Times New Roman" w:eastAsia="Times New Roman" w:hAnsi="Times New Roman" w:cs="Times New Roman"/>
+                <w:sz w:val="24"/>
+                <w:szCs w:val="24"/>
+              </w:rPr>
+            </w:pPr>
+            <w:r>
+              <w:rPr>
+                <w:rFonts w:ascii="Times New Roman" w:eastAsia="Times New Roman" w:hAnsi="Times New Roman" w:cs="Times New Roman"/>
+                <w:sz w:val="24"/>
+                <w:szCs w:val="24"/>
+              </w:rPr>
+              <w:t>Use one person's file and pushed on Git Hub, then add my code back from the note in my local computer.</w:t>
+            </w:r>
+          </w:p>
+        </w:tc>
+      </w:tr>
+      <w:tr>
+        <w:trPr>
+          <w:cnfStyle w:val="000000100000" w:firstRow="0" w:lastRow="0" w:firstColumn="0" w:lastColumn="0" w:oddVBand="0" w:evenVBand="0" w:oddHBand="1" w:evenHBand="0" w:firstRowFirstColumn="0" w:firstRowLastColumn="0" w:lastRowFirstColumn="0" w:lastRowLastColumn="0"/>
+        </w:trPr>
+        <w:tc>
+          <w:tcPr>
+            <w:cnfStyle w:val="001000000000" w:firstRow="0" w:lastRow="0" w:firstColumn="1" w:lastColumn="0" w:oddVBand="0" w:evenVBand="0" w:oddHBand="0" w:evenHBand="0" w:firstRowFirstColumn="0" w:firstRowLastColumn="0" w:lastRowFirstColumn="0" w:lastRowLastColumn="0"/>
+            <w:tcW w:w="891" w:type="dxa"/>
+            <w:hideMark/>
+          </w:tcPr>
+          <w:p>
+            <w:pPr>
+              <w:spacing w:line="480" w:lineRule="auto"/>
+              <w:rPr>
+                <w:rFonts w:ascii="Times New Roman" w:eastAsia="Times New Roman" w:hAnsi="Times New Roman" w:cs="Times New Roman"/>
+                <w:sz w:val="24"/>
+                <w:szCs w:val="24"/>
+              </w:rPr>
+            </w:pPr>
+            <w:r>
+              <w:rPr>
+                <w:rFonts w:ascii="Times New Roman" w:eastAsia="Times New Roman" w:hAnsi="Times New Roman" w:cs="Times New Roman"/>
+                <w:sz w:val="24"/>
+                <w:szCs w:val="24"/>
+              </w:rPr>
+              <w:t>07/02</w:t>
+            </w:r>
+          </w:p>
+        </w:tc>
+        <w:tc>
+          <w:tcPr>
+            <w:tcW w:w="5399" w:type="dxa"/>
+            <w:hideMark/>
+          </w:tcPr>
+          <w:p>
+            <w:pPr>
+              <w:spacing w:line="480" w:lineRule="auto"/>
+              <w:cnfStyle w:val="000000100000" w:firstRow="0" w:lastRow="0" w:firstColumn="0" w:lastColumn="0" w:oddVBand="0" w:evenVBand="0" w:oddHBand="1" w:evenHBand="0" w:firstRowFirstColumn="0" w:firstRowLastColumn="0" w:lastRowFirstColumn="0" w:lastRowLastColumn="0"/>
+              <w:rPr>
+                <w:rFonts w:ascii="Times New Roman" w:eastAsia="Times New Roman" w:hAnsi="Times New Roman" w:cs="Times New Roman"/>
+                <w:sz w:val="24"/>
+                <w:szCs w:val="24"/>
+              </w:rPr>
+            </w:pPr>
+            <w:r>
+              <w:rPr>
+                <w:rFonts w:ascii="Times New Roman" w:eastAsia="Times New Roman" w:hAnsi="Times New Roman" w:cs="Times New Roman"/>
+                <w:sz w:val="24"/>
+                <w:szCs w:val="24"/>
+              </w:rPr>
+              <w:t xml:space="preserve">Bug when writing the function that is used for Hour Submission validation. By comparing total hours to the sum of sub-hours the user provided, we will know whether the information is correct or not. I created a single variable on Js to calculate the sum of the sub-hours, but when I try to get the next sub-hour, the variable won't calculate the sum of these element but only take the later. </w:t>
+            </w:r>
+          </w:p>
+        </w:tc>
+        <w:tc>
+          <w:tcPr>
+            <w:tcW w:w="3060" w:type="dxa"/>
+            <w:hideMark/>
+          </w:tcPr>
+          <w:p>
+            <w:pPr>
+              <w:spacing w:line="480" w:lineRule="auto"/>
+              <w:cnfStyle w:val="000000100000" w:firstRow="0" w:lastRow="0" w:firstColumn="0" w:lastColumn="0" w:oddVBand="0" w:evenVBand="0" w:oddHBand="1" w:evenHBand="0" w:firstRowFirstColumn="0" w:firstRowLastColumn="0" w:lastRowFirstColumn="0" w:lastRowLastColumn="0"/>
+              <w:rPr>
+                <w:rFonts w:ascii="Times New Roman" w:eastAsia="Times New Roman" w:hAnsi="Times New Roman" w:cs="Times New Roman"/>
+                <w:sz w:val="24"/>
+                <w:szCs w:val="24"/>
+              </w:rPr>
+            </w:pPr>
+            <w:r>
+              <w:rPr>
+                <w:rFonts w:ascii="Times New Roman" w:eastAsia="Times New Roman" w:hAnsi="Times New Roman" w:cs="Times New Roman"/>
+                <w:sz w:val="24"/>
+                <w:szCs w:val="24"/>
+              </w:rPr>
+              <w:t>Created an array to store all the value of sub-hours the user provided</w:t>
+            </w:r>
+          </w:p>
+        </w:tc>
+      </w:tr>
+      <w:tr>
+        <w:tc>
+          <w:tcPr>
+            <w:cnfStyle w:val="001000000000" w:firstRow="0" w:lastRow="0" w:firstColumn="1" w:lastColumn="0" w:oddVBand="0" w:evenVBand="0" w:oddHBand="0" w:evenHBand="0" w:firstRowFirstColumn="0" w:firstRowLastColumn="0" w:lastRowFirstColumn="0" w:lastRowLastColumn="0"/>
+            <w:tcW w:w="891" w:type="dxa"/>
+            <w:hideMark/>
+          </w:tcPr>
+          <w:p>
+            <w:pPr>
+              <w:spacing w:line="480" w:lineRule="auto"/>
+              <w:rPr>
+                <w:rFonts w:ascii="Times New Roman" w:eastAsia="Times New Roman" w:hAnsi="Times New Roman" w:cs="Times New Roman"/>
+                <w:sz w:val="24"/>
+                <w:szCs w:val="24"/>
+              </w:rPr>
+            </w:pPr>
+            <w:r>
+              <w:rPr>
+                <w:rFonts w:ascii="Times New Roman" w:eastAsia="Times New Roman" w:hAnsi="Times New Roman" w:cs="Times New Roman"/>
+                <w:sz w:val="24"/>
+                <w:szCs w:val="24"/>
+              </w:rPr>
+              <w:t>0</w:t>
+            </w:r>
+            <w:r>
+              <w:rPr>
+                <w:rFonts w:ascii="Times New Roman" w:eastAsia="Times New Roman" w:hAnsi="Times New Roman" w:cs="Times New Roman"/>
+                <w:sz w:val="24"/>
+                <w:szCs w:val="24"/>
+              </w:rPr>
+              <w:t>7/27</w:t>
+            </w:r>
+          </w:p>
+        </w:tc>
+        <w:tc>
+          <w:tcPr>
+            <w:tcW w:w="5399" w:type="dxa"/>
+            <w:hideMark/>
+          </w:tcPr>
+          <w:p>
+            <w:pPr>
+              <w:spacing w:line="480" w:lineRule="auto"/>
+              <w:cnfStyle w:val="000000000000" w:firstRow="0" w:lastRow="0" w:firstColumn="0" w:lastColumn="0" w:oddVBand="0" w:evenVBand="0" w:oddHBand="0" w:evenHBand="0" w:firstRowFirstColumn="0" w:firstRowLastColumn="0" w:lastRowFirstColumn="0" w:lastRowLastColumn="0"/>
+              <w:rPr>
+                <w:rFonts w:ascii="Times New Roman" w:eastAsia="Times New Roman" w:hAnsi="Times New Roman" w:cs="Times New Roman"/>
+                <w:sz w:val="24"/>
+                <w:szCs w:val="24"/>
+                <w:lang w:val="en-US"/>
+              </w:rPr>
+            </w:pPr>
+            <w:r>
+              <w:rPr>
+                <w:rFonts w:ascii="Times New Roman" w:eastAsia="Times New Roman" w:hAnsi="Times New Roman" w:cs="Times New Roman"/>
+                <w:sz w:val="24"/>
+                <w:szCs w:val="24"/>
+                <w:lang w:val="en-US"/>
+              </w:rPr>
+              <w:t xml:space="preserve">Having the type 'submit' for the input tag was required for getting values from the form using PHP in TA.php, which prevents the modal from popping-up. </w:t>
+            </w:r>
+          </w:p>
+        </w:tc>
+        <w:tc>
+          <w:tcPr>
+            <w:tcW w:w="3060" w:type="dxa"/>
+            <w:hideMark/>
+          </w:tcPr>
+          <w:p>
+            <w:pPr>
+              <w:spacing w:line="480" w:lineRule="auto"/>
+              <w:cnfStyle w:val="000000000000" w:firstRow="0" w:lastRow="0" w:firstColumn="0" w:lastColumn="0" w:oddVBand="0" w:evenVBand="0" w:oddHBand="0" w:evenHBand="0" w:firstRowFirstColumn="0" w:firstRowLastColumn="0" w:lastRowFirstColumn="0" w:lastRowLastColumn="0"/>
+              <w:rPr>
+                <w:rFonts w:ascii="Times New Roman" w:eastAsia="Times New Roman" w:hAnsi="Times New Roman" w:cs="Times New Roman"/>
+                <w:sz w:val="24"/>
+                <w:szCs w:val="24"/>
+              </w:rPr>
+            </w:pPr>
+            <w:r>
+              <w:rPr>
+                <w:rFonts w:ascii="Times New Roman" w:eastAsia="Times New Roman" w:hAnsi="Times New Roman" w:cs="Times New Roman"/>
+                <w:sz w:val="24"/>
+                <w:szCs w:val="24"/>
+              </w:rPr>
+              <w:t>Created a new button that takes in the values and refreshes the page, along with the one that inserts values into d</w:t>
+            </w:r>
+            <w:r>
+              <w:rPr>
+                <w:rFonts w:ascii="Times New Roman" w:eastAsia="Times New Roman" w:hAnsi="Times New Roman" w:cs="Times New Roman"/>
+                <w:sz w:val="24"/>
+                <w:szCs w:val="24"/>
+              </w:rPr>
+              <w:t>atabase.</w:t>
+            </w:r>
+          </w:p>
+        </w:tc>
+      </w:tr>
+      <w:tr>
+        <w:trPr>
+          <w:cnfStyle w:val="000000100000" w:firstRow="0" w:lastRow="0" w:firstColumn="0" w:lastColumn="0" w:oddVBand="0" w:evenVBand="0" w:oddHBand="1" w:evenHBand="0" w:firstRowFirstColumn="0" w:firstRowLastColumn="0" w:lastRowFirstColumn="0" w:lastRowLastColumn="0"/>
+        </w:trPr>
+        <w:tc>
+          <w:tcPr>
+            <w:cnfStyle w:val="001000000000" w:firstRow="0" w:lastRow="0" w:firstColumn="1" w:lastColumn="0" w:oddVBand="0" w:evenVBand="0" w:oddHBand="0" w:evenHBand="0" w:firstRowFirstColumn="0" w:firstRowLastColumn="0" w:lastRowFirstColumn="0" w:lastRowLastColumn="0"/>
+            <w:tcW w:w="891" w:type="dxa"/>
+            <w:hideMark/>
+          </w:tcPr>
+          <w:p>
+            <w:pPr>
+              <w:spacing w:line="480" w:lineRule="auto"/>
+              <w:rPr>
+                <w:rFonts w:ascii="Times New Roman" w:eastAsia="Times New Roman" w:hAnsi="Times New Roman" w:cs="Times New Roman"/>
+                <w:sz w:val="24"/>
+                <w:szCs w:val="24"/>
+              </w:rPr>
+            </w:pPr>
+            <w:r>
+              <w:rPr>
+                <w:rFonts w:ascii="Times New Roman" w:eastAsia="Times New Roman" w:hAnsi="Times New Roman" w:cs="Times New Roman"/>
+                <w:sz w:val="24"/>
+                <w:szCs w:val="24"/>
+              </w:rPr>
+              <w:lastRenderedPageBreak/>
+              <w:t>0</w:t>
+            </w:r>
+            <w:r>
+              <w:rPr>
+                <w:rFonts w:ascii="Times New Roman" w:eastAsia="Times New Roman" w:hAnsi="Times New Roman" w:cs="Times New Roman"/>
+                <w:sz w:val="24"/>
+                <w:szCs w:val="24"/>
+              </w:rPr>
+              <w:t>7/29</w:t>
+            </w:r>
+          </w:p>
+        </w:tc>
+        <w:tc>
+          <w:tcPr>
+            <w:tcW w:w="5399" w:type="dxa"/>
+            <w:hideMark/>
+          </w:tcPr>
+          <w:p>
+            <w:pPr>
+              <w:spacing w:line="480" w:lineRule="auto"/>
+              <w:cnfStyle w:val="000000100000" w:firstRow="0" w:lastRow="0" w:firstColumn="0" w:lastColumn="0" w:oddVBand="0" w:evenVBand="0" w:oddHBand="1" w:evenHBand="0" w:firstRowFirstColumn="0" w:firstRowLastColumn="0" w:lastRowFirstColumn="0" w:lastRowLastColumn="0"/>
+              <w:rPr>
+                <w:rFonts w:ascii="Times New Roman" w:eastAsia="Times New Roman" w:hAnsi="Times New Roman" w:cs="Times New Roman"/>
+                <w:sz w:val="24"/>
+                <w:szCs w:val="24"/>
+              </w:rPr>
+            </w:pPr>
+            <w:r>
+              <w:rPr>
+                <w:rFonts w:ascii="Times New Roman" w:eastAsia="Times New Roman" w:hAnsi="Times New Roman" w:cs="Times New Roman"/>
+                <w:sz w:val="24"/>
+                <w:szCs w:val="24"/>
+              </w:rPr>
+              <w:t>There is an issue inserting values from TA.php into the database. The SQL error suggests that more than half of the command is getting ignored. Found out it occurs because one of the column names has a '#', which is used for comments in PHP.</w:t>
+            </w:r>
+          </w:p>
+        </w:tc>
+        <w:tc>
+          <w:tcPr>
+            <w:tcW w:w="3060" w:type="dxa"/>
+            <w:hideMark/>
+          </w:tcPr>
+          <w:p>
+            <w:pPr>
+              <w:spacing w:line="480" w:lineRule="auto"/>
+              <w:cnfStyle w:val="000000100000" w:firstRow="0" w:lastRow="0" w:firstColumn="0" w:lastColumn="0" w:oddVBand="0" w:evenVBand="0" w:oddHBand="1" w:evenHBand="0" w:firstRowFirstColumn="0" w:firstRowLastColumn="0" w:lastRowFirstColumn="0" w:lastRowLastColumn="0"/>
+              <w:rPr>
+                <w:rFonts w:ascii="Times New Roman" w:eastAsia="Times New Roman" w:hAnsi="Times New Roman" w:cs="Times New Roman"/>
+                <w:sz w:val="24"/>
+                <w:szCs w:val="24"/>
+              </w:rPr>
+            </w:pPr>
+            <w:r>
+              <w:rPr>
+                <w:rFonts w:ascii="Times New Roman" w:eastAsia="Times New Roman" w:hAnsi="Times New Roman" w:cs="Times New Roman"/>
+                <w:sz w:val="24"/>
+                <w:szCs w:val="24"/>
+              </w:rPr>
+              <w:t>Renamed the column in the d</w:t>
+            </w:r>
+            <w:r>
+              <w:rPr>
+                <w:rFonts w:ascii="Times New Roman" w:eastAsia="Times New Roman" w:hAnsi="Times New Roman" w:cs="Times New Roman"/>
+                <w:sz w:val="24"/>
+                <w:szCs w:val="24"/>
+              </w:rPr>
+              <w:t>atabase.</w:t>
+            </w:r>
+          </w:p>
+        </w:tc>
+      </w:tr>
+      <w:tr>
+        <w:tc>
+          <w:tcPr>
+            <w:cnfStyle w:val="001000000000" w:firstRow="0" w:lastRow="0" w:firstColumn="1" w:lastColumn="0" w:oddVBand="0" w:evenVBand="0" w:oddHBand="0" w:evenHBand="0" w:firstRowFirstColumn="0" w:firstRowLastColumn="0" w:lastRowFirstColumn="0" w:lastRowLastColumn="0"/>
+            <w:tcW w:w="891" w:type="dxa"/>
+            <w:hideMark/>
+          </w:tcPr>
+          <w:p>
+            <w:pPr>
+              <w:spacing w:line="480" w:lineRule="auto"/>
+              <w:rPr>
+                <w:rFonts w:ascii="Times New Roman" w:eastAsia="Times New Roman" w:hAnsi="Times New Roman" w:cs="Times New Roman"/>
+                <w:sz w:val="24"/>
+                <w:szCs w:val="24"/>
+              </w:rPr>
+            </w:pPr>
+            <w:r>
+              <w:rPr>
+                <w:rFonts w:ascii="Times New Roman" w:eastAsia="Times New Roman" w:hAnsi="Times New Roman" w:cs="Times New Roman"/>
+                <w:sz w:val="24"/>
+                <w:szCs w:val="24"/>
+              </w:rPr>
+              <w:t>0</w:t>
+            </w:r>
+            <w:r>
+              <w:rPr>
+                <w:rFonts w:ascii="Times New Roman" w:eastAsia="Times New Roman" w:hAnsi="Times New Roman" w:cs="Times New Roman"/>
+                <w:sz w:val="24"/>
+                <w:szCs w:val="24"/>
+              </w:rPr>
+              <w:t>8/4</w:t>
+            </w:r>
+          </w:p>
+        </w:tc>
+        <w:tc>
+          <w:tcPr>
+            <w:tcW w:w="5399" w:type="dxa"/>
+            <w:hideMark/>
+          </w:tcPr>
+          <w:p>
+            <w:pPr>
+              <w:spacing w:line="480" w:lineRule="auto"/>
+              <w:cnfStyle w:val="000000000000" w:firstRow="0" w:lastRow="0" w:firstColumn="0" w:lastColumn="0" w:oddVBand="0" w:evenVBand="0" w:oddHBand="0" w:evenHBand="0" w:firstRowFirstColumn="0" w:firstRowLastColumn="0" w:lastRowFirstColumn="0" w:lastRowLastColumn="0"/>
+              <w:rPr>
+                <w:rFonts w:ascii="Times New Roman" w:eastAsia="Times New Roman" w:hAnsi="Times New Roman" w:cs="Times New Roman"/>
+                <w:sz w:val="24"/>
+                <w:szCs w:val="24"/>
+              </w:rPr>
+            </w:pPr>
+            <w:r>
+              <w:rPr>
+                <w:rFonts w:ascii="Times New Roman" w:eastAsia="Times New Roman" w:hAnsi="Times New Roman" w:cs="Times New Roman"/>
+                <w:sz w:val="24"/>
+                <w:szCs w:val="24"/>
+              </w:rPr>
+              <w:t>After hosting the website on 000webhost, the $_SESSION variables were not working because 'an header was already sent'. It meant I couldn't have headers and $_SESSION variables, which made inserting values into the d</w:t>
+            </w:r>
+            <w:r>
+              <w:rPr>
+                <w:rFonts w:ascii="Times New Roman" w:eastAsia="Times New Roman" w:hAnsi="Times New Roman" w:cs="Times New Roman"/>
+                <w:sz w:val="24"/>
+                <w:szCs w:val="24"/>
+              </w:rPr>
+              <w:t>ata</w:t>
+            </w:r>
+            <w:r>
+              <w:rPr>
+                <w:rFonts w:ascii="Times New Roman" w:eastAsia="Times New Roman" w:hAnsi="Times New Roman" w:cs="Times New Roman"/>
+                <w:sz w:val="24"/>
+                <w:szCs w:val="24"/>
+              </w:rPr>
+              <w:t>b</w:t>
+            </w:r>
+            <w:r>
+              <w:rPr>
+                <w:rFonts w:ascii="Times New Roman" w:eastAsia="Times New Roman" w:hAnsi="Times New Roman" w:cs="Times New Roman"/>
+                <w:sz w:val="24"/>
+                <w:szCs w:val="24"/>
+              </w:rPr>
+              <w:t>ase</w:t>
+            </w:r>
+            <w:r>
+              <w:rPr>
+                <w:rFonts w:ascii="Times New Roman" w:eastAsia="Times New Roman" w:hAnsi="Times New Roman" w:cs="Times New Roman"/>
+                <w:sz w:val="24"/>
+                <w:szCs w:val="24"/>
+              </w:rPr>
+              <w:t xml:space="preserve"> impossible.</w:t>
+            </w:r>
+          </w:p>
+        </w:tc>
+        <w:tc>
+          <w:tcPr>
+            <w:tcW w:w="3060" w:type="dxa"/>
+            <w:hideMark/>
+          </w:tcPr>
+          <w:p>
+            <w:pPr>
+              <w:spacing w:line="480" w:lineRule="auto"/>
+              <w:cnfStyle w:val="000000000000" w:firstRow="0" w:lastRow="0" w:firstColumn="0" w:lastColumn="0" w:oddVBand="0" w:evenVBand="0" w:oddHBand="0" w:evenHBand="0" w:firstRowFirstColumn="0" w:firstRowLastColumn="0" w:lastRowFirstColumn="0" w:lastRowLastColumn="0"/>
+              <w:rPr>
+                <w:rFonts w:ascii="Times New Roman" w:eastAsia="Times New Roman" w:hAnsi="Times New Roman" w:cs="Times New Roman"/>
+                <w:sz w:val="24"/>
+                <w:szCs w:val="24"/>
+              </w:rPr>
+            </w:pPr>
+            <w:r>
+              <w:rPr>
+                <w:rFonts w:ascii="Times New Roman" w:eastAsia="Times New Roman" w:hAnsi="Times New Roman" w:cs="Times New Roman"/>
+                <w:sz w:val="24"/>
+                <w:szCs w:val="24"/>
+              </w:rPr>
+              <w:t>In the .htaccess file, added a statement saying 'php_flag output_buffering on'</w:t>
+            </w:r>
+          </w:p>
+        </w:tc>
+      </w:tr>
+    </w:tbl>
     <w:p>
       <w:pPr>
         <w:rPr>
@@ -3123,6 +5353,85 @@
     <w:uiPriority w:val="99"/>
     <w:rsid w:val="004741FE"/>
   </w:style>
+  <w:style w:type="paragraph" w:styleId="NormalWeb">
+    <w:name w:val="Normal (Web)"/>
+    <w:basedOn w:val="Normal"/>
+    <w:uiPriority w:val="99"/>
+    <w:semiHidden/>
+    <w:unhideWhenUsed/>
+    <w:rsid w:val="002A4A5D"/>
+    <w:pPr>
+      <w:spacing w:before="100" w:beforeAutospacing="1" w:after="100" w:afterAutospacing="1" w:line="240" w:lineRule="auto"/>
+    </w:pPr>
+    <w:rPr>
+      <w:rFonts w:ascii="Times New Roman" w:eastAsia="Times New Roman" w:hAnsi="Times New Roman" w:cs="Times New Roman"/>
+      <w:sz w:val="24"/>
+      <w:szCs w:val="24"/>
+    </w:rPr>
+  </w:style>
+  <w:style w:type="table" w:styleId="PlainTable1">
+    <w:name w:val="Plain Table 1"/>
+    <w:basedOn w:val="TableNormal"/>
+    <w:uiPriority w:val="41"/>
+    <w:rsid w:val="00E92C25"/>
+    <w:pPr>
+      <w:spacing w:after="0" w:line="240" w:lineRule="auto"/>
+    </w:pPr>
+    <w:tblPr>
+      <w:tblStyleRowBandSize w:val="1"/>
+      <w:tblStyleColBandSize w:val="1"/>
+      <w:tblBorders>
+        <w:top w:val="single" w:sz="4" w:space="0" w:color="BFBFBF" w:themeColor="background1" w:themeShade="BF"/>
+        <w:left w:val="single" w:sz="4" w:space="0" w:color="BFBFBF" w:themeColor="background1" w:themeShade="BF"/>
+        <w:bottom w:val="single" w:sz="4" w:space="0" w:color="BFBFBF" w:themeColor="background1" w:themeShade="BF"/>
+        <w:right w:val="single" w:sz="4" w:space="0" w:color="BFBFBF" w:themeColor="background1" w:themeShade="BF"/>
+        <w:insideH w:val="single" w:sz="4" w:space="0" w:color="BFBFBF" w:themeColor="background1" w:themeShade="BF"/>
+        <w:insideV w:val="single" w:sz="4" w:space="0" w:color="BFBFBF" w:themeColor="background1" w:themeShade="BF"/>
+      </w:tblBorders>
+    </w:tblPr>
+    <w:tblStylePr w:type="firstRow">
+      <w:rPr>
+        <w:b/>
+        <w:bCs/>
+      </w:rPr>
+    </w:tblStylePr>
+    <w:tblStylePr w:type="lastRow">
+      <w:rPr>
+        <w:b/>
+        <w:bCs/>
+      </w:rPr>
+      <w:tblPr/>
+      <w:tcPr>
+        <w:tcBorders>
+          <w:top w:val="double" w:sz="4" w:space="0" w:color="BFBFBF" w:themeColor="background1" w:themeShade="BF"/>
+        </w:tcBorders>
+      </w:tcPr>
+    </w:tblStylePr>
+    <w:tblStylePr w:type="firstCol">
+      <w:rPr>
+        <w:b/>
+        <w:bCs/>
+      </w:rPr>
+    </w:tblStylePr>
+    <w:tblStylePr w:type="lastCol">
+      <w:rPr>
+        <w:b/>
+        <w:bCs/>
+      </w:rPr>
+    </w:tblStylePr>
+    <w:tblStylePr w:type="band1Vert">
+      <w:tblPr/>
+      <w:tcPr>
+        <w:shd w:val="clear" w:color="auto" w:fill="F2F2F2" w:themeFill="background1" w:themeFillShade="F2"/>
+      </w:tcPr>
+    </w:tblStylePr>
+    <w:tblStylePr w:type="band1Horz">
+      <w:tblPr/>
+      <w:tcPr>
+        <w:shd w:val="clear" w:color="auto" w:fill="F2F2F2" w:themeFill="background1" w:themeFillShade="F2"/>
+      </w:tcPr>
+    </w:tblStylePr>
+  </w:style>
 </w:styles>
 </file>
 

</xml_diff>